<commit_message>
grad report 1 & mid ppt
</commit_message>
<xml_diff>
--- a/17373281_江一帆_毕业论文.docx
+++ b/17373281_江一帆_毕业论文.docx
@@ -432,7 +432,25 @@
           <w:sz w:val="44"/>
           <w:szCs w:val="44"/>
         </w:rPr>
-        <w:t>网站访客唯一性识别和智能流控方案的设计与实现</w:t>
+        <w:t>网站访客唯一性识别和智能</w:t>
+      </w:r>
+      <w:proofErr w:type="gramStart"/>
+      <w:r>
+        <w:rPr>
+          <w:rFonts w:ascii="黑体" w:eastAsia="黑体" w:hAnsi="黑体" w:hint="eastAsia"/>
+          <w:sz w:val="44"/>
+          <w:szCs w:val="44"/>
+        </w:rPr>
+        <w:t>流控方案</w:t>
+      </w:r>
+      <w:proofErr w:type="gramEnd"/>
+      <w:r>
+        <w:rPr>
+          <w:rFonts w:ascii="黑体" w:eastAsia="黑体" w:hAnsi="黑体" w:hint="eastAsia"/>
+          <w:sz w:val="44"/>
+          <w:szCs w:val="44"/>
+        </w:rPr>
+        <w:t>的设计与实现</w:t>
       </w:r>
       <w:r>
         <w:rPr>
@@ -791,7 +809,21 @@
           <w:rFonts w:hint="eastAsia"/>
         </w:rPr>
         <w:lastRenderedPageBreak/>
-        <w:t>网站访客唯一性识别和智能流控方案的设计与实现</w:t>
+        <w:t>网站访客唯一性识别和智能</w:t>
+      </w:r>
+      <w:proofErr w:type="gramStart"/>
+      <w:r>
+        <w:rPr>
+          <w:rFonts w:hint="eastAsia"/>
+        </w:rPr>
+        <w:t>流控方案</w:t>
+      </w:r>
+      <w:proofErr w:type="gramEnd"/>
+      <w:r>
+        <w:rPr>
+          <w:rFonts w:hint="eastAsia"/>
+        </w:rPr>
+        <w:t>的设计与实现</w:t>
       </w:r>
     </w:p>
     <w:p>
@@ -1152,10 +1184,17 @@
       </w:pPr>
       <w:r>
         <w:tab/>
+      </w:r>
+      <w:proofErr w:type="gramStart"/>
+      <w:r>
         <w:t xml:space="preserve">Author </w:t>
       </w:r>
       <w:r>
-        <w:t xml:space="preserve">: </w:t>
+        <w:t>:</w:t>
+      </w:r>
+      <w:proofErr w:type="gramEnd"/>
+      <w:r>
+        <w:t xml:space="preserve"> </w:t>
       </w:r>
     </w:p>
     <w:p>
@@ -1197,7 +1236,14 @@
       </w:pPr>
       <w:r>
         <w:tab/>
-        <w:t xml:space="preserve">Tutor : </w:t>
+      </w:r>
+      <w:proofErr w:type="gramStart"/>
+      <w:r>
+        <w:t>Tutor :</w:t>
+      </w:r>
+      <w:proofErr w:type="gramEnd"/>
+      <w:r>
+        <w:t xml:space="preserve"> </w:t>
       </w:r>
     </w:p>
     <w:p>
@@ -1217,8 +1263,16 @@
         <w:rPr>
           <w:rFonts w:hint="eastAsia"/>
         </w:rPr>
-        <w:t>un-xiang</w:t>
-      </w:r>
+        <w:t>un-</w:t>
+      </w:r>
+      <w:proofErr w:type="spellStart"/>
+      <w:r>
+        <w:rPr>
+          <w:rFonts w:hint="eastAsia"/>
+        </w:rPr>
+        <w:t>xiang</w:t>
+      </w:r>
+      <w:proofErr w:type="spellEnd"/>
     </w:p>
     <w:p>
       <w:pPr>
@@ -1537,7 +1591,7 @@
           <w:r>
             <w:fldChar w:fldCharType="separate"/>
           </w:r>
-          <w:hyperlink w:anchor="_Toc69240074" w:history="1">
+          <w:hyperlink w:anchor="_Toc69416463" w:history="1">
             <w:r>
               <w:rPr>
                 <w:rStyle w:val="af7"/>
@@ -1571,7 +1625,7 @@
                 <w:noProof/>
                 <w:webHidden/>
               </w:rPr>
-              <w:instrText xml:space="preserve"> PAGEREF _Toc69240074 \h </w:instrText>
+              <w:instrText xml:space="preserve"> PAGEREF _Toc69416463 \h </w:instrText>
             </w:r>
             <w:r>
               <w:rPr>
@@ -1615,7 +1669,7 @@
               <w:szCs w:val="22"/>
             </w:rPr>
           </w:pPr>
-          <w:hyperlink w:anchor="_Toc69240075" w:history="1">
+          <w:hyperlink w:anchor="_Toc69416464" w:history="1">
             <w:r>
               <w:rPr>
                 <w:rStyle w:val="af7"/>
@@ -1649,7 +1703,7 @@
                 <w:noProof/>
                 <w:webHidden/>
               </w:rPr>
-              <w:instrText xml:space="preserve"> PAGEREF _Toc69240075 \h </w:instrText>
+              <w:instrText xml:space="preserve"> PAGEREF _Toc69416464 \h </w:instrText>
             </w:r>
             <w:r>
               <w:rPr>
@@ -1693,7 +1747,7 @@
               <w:szCs w:val="22"/>
             </w:rPr>
           </w:pPr>
-          <w:hyperlink w:anchor="_Toc69240076" w:history="1">
+          <w:hyperlink w:anchor="_Toc69416465" w:history="1">
             <w:r>
               <w:rPr>
                 <w:rStyle w:val="af7"/>
@@ -1727,7 +1781,7 @@
                 <w:noProof/>
                 <w:webHidden/>
               </w:rPr>
-              <w:instrText xml:space="preserve"> PAGEREF _Toc69240076 \h </w:instrText>
+              <w:instrText xml:space="preserve"> PAGEREF _Toc69416465 \h </w:instrText>
             </w:r>
             <w:r>
               <w:rPr>
@@ -1747,7 +1801,7 @@
                 <w:noProof/>
                 <w:webHidden/>
               </w:rPr>
-              <w:t>2</w:t>
+              <w:t>1</w:t>
             </w:r>
             <w:r>
               <w:rPr>
@@ -1771,7 +1825,7 @@
               <w:szCs w:val="22"/>
             </w:rPr>
           </w:pPr>
-          <w:hyperlink w:anchor="_Toc69240077" w:history="1">
+          <w:hyperlink w:anchor="_Toc69416466" w:history="1">
             <w:r>
               <w:rPr>
                 <w:rStyle w:val="af7"/>
@@ -1784,7 +1838,7 @@
                 <w:rStyle w:val="af7"/>
                 <w:noProof/>
               </w:rPr>
-              <w:t>复杂网络与社区划分</w:t>
+              <w:t>系统设计与技术选型</w:t>
             </w:r>
             <w:r>
               <w:rPr>
@@ -1805,7 +1859,7 @@
                 <w:noProof/>
                 <w:webHidden/>
               </w:rPr>
-              <w:instrText xml:space="preserve"> PAGEREF _Toc69240077 \h </w:instrText>
+              <w:instrText xml:space="preserve"> PAGEREF _Toc69416466 \h </w:instrText>
             </w:r>
             <w:r>
               <w:rPr>
@@ -1825,7 +1879,7 @@
                 <w:noProof/>
                 <w:webHidden/>
               </w:rPr>
-              <w:t>4</w:t>
+              <w:t>3</w:t>
             </w:r>
             <w:r>
               <w:rPr>
@@ -1849,7 +1903,7 @@
               <w:szCs w:val="22"/>
             </w:rPr>
           </w:pPr>
-          <w:hyperlink w:anchor="_Toc69240078" w:history="1">
+          <w:hyperlink w:anchor="_Toc69416467" w:history="1">
             <w:r>
               <w:rPr>
                 <w:rStyle w:val="af7"/>
@@ -1862,7 +1916,7 @@
                 <w:rStyle w:val="af7"/>
                 <w:noProof/>
               </w:rPr>
-              <w:t>复杂网络概述</w:t>
+              <w:t>系统设计</w:t>
             </w:r>
             <w:r>
               <w:rPr>
@@ -1883,7 +1937,7 @@
                 <w:noProof/>
                 <w:webHidden/>
               </w:rPr>
-              <w:instrText xml:space="preserve"> PAGEREF _Toc69240078 \h </w:instrText>
+              <w:instrText xml:space="preserve"> PAGEREF _Toc69416467 \h </w:instrText>
             </w:r>
             <w:r>
               <w:rPr>
@@ -1903,7 +1957,7 @@
                 <w:noProof/>
                 <w:webHidden/>
               </w:rPr>
-              <w:t>4</w:t>
+              <w:t>3</w:t>
             </w:r>
             <w:r>
               <w:rPr>
@@ -1927,7 +1981,7 @@
               <w:szCs w:val="22"/>
             </w:rPr>
           </w:pPr>
-          <w:hyperlink w:anchor="_Toc69240079" w:history="1">
+          <w:hyperlink w:anchor="_Toc69416468" w:history="1">
             <w:r>
               <w:rPr>
                 <w:rStyle w:val="af7"/>
@@ -1940,7 +1994,7 @@
                 <w:rStyle w:val="af7"/>
                 <w:noProof/>
               </w:rPr>
-              <w:t>复杂网络的定义</w:t>
+              <w:t>需求分析</w:t>
             </w:r>
             <w:r>
               <w:rPr>
@@ -1961,7 +2015,7 @@
                 <w:noProof/>
                 <w:webHidden/>
               </w:rPr>
-              <w:instrText xml:space="preserve"> PAGEREF _Toc69240079 \h </w:instrText>
+              <w:instrText xml:space="preserve"> PAGEREF _Toc69416468 \h </w:instrText>
             </w:r>
             <w:r>
               <w:rPr>
@@ -1981,7 +2035,7 @@
                 <w:noProof/>
                 <w:webHidden/>
               </w:rPr>
-              <w:t>4</w:t>
+              <w:t>3</w:t>
             </w:r>
             <w:r>
               <w:rPr>
@@ -2005,7 +2059,7 @@
               <w:szCs w:val="22"/>
             </w:rPr>
           </w:pPr>
-          <w:hyperlink w:anchor="_Toc69240080" w:history="1">
+          <w:hyperlink w:anchor="_Toc69416469" w:history="1">
             <w:r>
               <w:rPr>
                 <w:rStyle w:val="af7"/>
@@ -2018,7 +2072,7 @@
                 <w:rStyle w:val="af7"/>
                 <w:noProof/>
               </w:rPr>
-              <w:t>复杂网络的表示方法</w:t>
+              <w:t>系统整体设计</w:t>
             </w:r>
             <w:r>
               <w:rPr>
@@ -2039,7 +2093,7 @@
                 <w:noProof/>
                 <w:webHidden/>
               </w:rPr>
-              <w:instrText xml:space="preserve"> PAGEREF _Toc69240080 \h </w:instrText>
+              <w:instrText xml:space="preserve"> PAGEREF _Toc69416469 \h </w:instrText>
             </w:r>
             <w:r>
               <w:rPr>
@@ -2059,7 +2113,7 @@
                 <w:noProof/>
                 <w:webHidden/>
               </w:rPr>
-              <w:t>4</w:t>
+              <w:t>6</w:t>
             </w:r>
             <w:r>
               <w:rPr>
@@ -2072,31 +2126,31 @@
         </w:p>
         <w:p>
           <w:pPr>
-            <w:pStyle w:val="TOC3"/>
+            <w:pStyle w:val="TOC2"/>
             <w:tabs>
               <w:tab w:val="right" w:leader="dot" w:pos="9061"/>
             </w:tabs>
-            <w:ind w:left="648"/>
+            <w:ind w:left="240"/>
             <w:rPr>
               <w:noProof/>
               <w:sz w:val="21"/>
               <w:szCs w:val="22"/>
             </w:rPr>
           </w:pPr>
-          <w:hyperlink w:anchor="_Toc69240081" w:history="1">
+          <w:hyperlink w:anchor="_Toc69416470" w:history="1">
             <w:r>
               <w:rPr>
                 <w:rStyle w:val="af7"/>
                 <w:noProof/>
               </w:rPr>
-              <w:t xml:space="preserve">2.1.3 </w:t>
+              <w:t xml:space="preserve">2.2 </w:t>
             </w:r>
             <w:r>
               <w:rPr>
                 <w:rStyle w:val="af7"/>
                 <w:noProof/>
               </w:rPr>
-              <w:t>复杂网络的统计量</w:t>
+              <w:t>技术选型</w:t>
             </w:r>
             <w:r>
               <w:rPr>
@@ -2117,7 +2171,7 @@
                 <w:noProof/>
                 <w:webHidden/>
               </w:rPr>
-              <w:instrText xml:space="preserve"> PAGEREF _Toc69240081 \h </w:instrText>
+              <w:instrText xml:space="preserve"> PAGEREF _Toc69416470 \h </w:instrText>
             </w:r>
             <w:r>
               <w:rPr>
@@ -2137,7 +2191,85 @@
                 <w:noProof/>
                 <w:webHidden/>
               </w:rPr>
-              <w:t>4</w:t>
+              <w:t>8</w:t>
+            </w:r>
+            <w:r>
+              <w:rPr>
+                <w:noProof/>
+                <w:webHidden/>
+              </w:rPr>
+              <w:fldChar w:fldCharType="end"/>
+            </w:r>
+          </w:hyperlink>
+        </w:p>
+        <w:p>
+          <w:pPr>
+            <w:pStyle w:val="TOC2"/>
+            <w:tabs>
+              <w:tab w:val="right" w:leader="dot" w:pos="9061"/>
+            </w:tabs>
+            <w:ind w:left="240"/>
+            <w:rPr>
+              <w:noProof/>
+              <w:sz w:val="21"/>
+              <w:szCs w:val="22"/>
+            </w:rPr>
+          </w:pPr>
+          <w:hyperlink w:anchor="_Toc69416471" w:history="1">
+            <w:r>
+              <w:rPr>
+                <w:rStyle w:val="af7"/>
+                <w:noProof/>
+              </w:rPr>
+              <w:t xml:space="preserve">2.3 </w:t>
+            </w:r>
+            <w:r>
+              <w:rPr>
+                <w:rStyle w:val="af7"/>
+                <w:noProof/>
+              </w:rPr>
+              <w:t>项目任务</w:t>
+            </w:r>
+            <w:r>
+              <w:rPr>
+                <w:noProof/>
+                <w:webHidden/>
+              </w:rPr>
+              <w:tab/>
+            </w:r>
+            <w:r>
+              <w:rPr>
+                <w:noProof/>
+                <w:webHidden/>
+              </w:rPr>
+              <w:fldChar w:fldCharType="begin"/>
+            </w:r>
+            <w:r>
+              <w:rPr>
+                <w:noProof/>
+                <w:webHidden/>
+              </w:rPr>
+              <w:instrText xml:space="preserve"> PAGEREF _Toc69416471 \h </w:instrText>
+            </w:r>
+            <w:r>
+              <w:rPr>
+                <w:noProof/>
+                <w:webHidden/>
+              </w:rPr>
+            </w:r>
+            <w:r>
+              <w:rPr>
+                <w:noProof/>
+                <w:webHidden/>
+              </w:rPr>
+              <w:fldChar w:fldCharType="separate"/>
+            </w:r>
+            <w:r>
+              <w:rPr>
+                <w:noProof/>
+                <w:webHidden/>
+              </w:rPr>
+              <w:t>11</w:t>
             </w:r>
             <w:r>
               <w:rPr>
@@ -2161,7 +2293,7 @@
               <w:szCs w:val="22"/>
             </w:rPr>
           </w:pPr>
-          <w:hyperlink w:anchor="_Toc69240082" w:history="1">
+          <w:hyperlink w:anchor="_Toc69416472" w:history="1">
             <w:r>
               <w:rPr>
                 <w:rStyle w:val="af7"/>
@@ -2174,7 +2306,7 @@
                 <w:rStyle w:val="af7"/>
                 <w:noProof/>
               </w:rPr>
-              <w:t>实验及结果分析</w:t>
+              <w:t>项目具体实现</w:t>
             </w:r>
             <w:r>
               <w:rPr>
@@ -2195,7 +2327,7 @@
                 <w:noProof/>
                 <w:webHidden/>
               </w:rPr>
-              <w:instrText xml:space="preserve"> PAGEREF _Toc69240082 \h </w:instrText>
+              <w:instrText xml:space="preserve"> PAGEREF _Toc69416472 \h </w:instrText>
             </w:r>
             <w:r>
               <w:rPr>
@@ -2215,7 +2347,7 @@
                 <w:noProof/>
                 <w:webHidden/>
               </w:rPr>
-              <w:t>5</w:t>
+              <w:t>12</w:t>
             </w:r>
             <w:r>
               <w:rPr>
@@ -2239,7 +2371,7 @@
               <w:szCs w:val="22"/>
             </w:rPr>
           </w:pPr>
-          <w:hyperlink w:anchor="_Toc69240083" w:history="1">
+          <w:hyperlink w:anchor="_Toc69416473" w:history="1">
             <w:r>
               <w:rPr>
                 <w:rStyle w:val="af7"/>
@@ -2252,7 +2384,7 @@
                 <w:rStyle w:val="af7"/>
                 <w:noProof/>
               </w:rPr>
-              <w:t>实验环境及实验数据</w:t>
+              <w:t>用户识别部分</w:t>
             </w:r>
             <w:r>
               <w:rPr>
@@ -2273,7 +2405,7 @@
                 <w:noProof/>
                 <w:webHidden/>
               </w:rPr>
-              <w:instrText xml:space="preserve"> PAGEREF _Toc69240083 \h </w:instrText>
+              <w:instrText xml:space="preserve"> PAGEREF _Toc69416473 \h </w:instrText>
             </w:r>
             <w:r>
               <w:rPr>
@@ -2293,7 +2425,7 @@
                 <w:noProof/>
                 <w:webHidden/>
               </w:rPr>
-              <w:t>5</w:t>
+              <w:t>12</w:t>
             </w:r>
             <w:r>
               <w:rPr>
@@ -2306,31 +2438,31 @@
         </w:p>
         <w:p>
           <w:pPr>
-            <w:pStyle w:val="TOC3"/>
+            <w:pStyle w:val="TOC2"/>
             <w:tabs>
               <w:tab w:val="right" w:leader="dot" w:pos="9061"/>
             </w:tabs>
-            <w:ind w:left="648"/>
+            <w:ind w:left="240"/>
             <w:rPr>
               <w:noProof/>
               <w:sz w:val="21"/>
               <w:szCs w:val="22"/>
             </w:rPr>
           </w:pPr>
-          <w:hyperlink w:anchor="_Toc69240084" w:history="1">
+          <w:hyperlink w:anchor="_Toc69416474" w:history="1">
             <w:r>
               <w:rPr>
                 <w:rStyle w:val="af7"/>
                 <w:noProof/>
               </w:rPr>
-              <w:t xml:space="preserve">3.1.1 </w:t>
+              <w:t xml:space="preserve">3.2 </w:t>
             </w:r>
             <w:r>
               <w:rPr>
                 <w:rStyle w:val="af7"/>
                 <w:noProof/>
               </w:rPr>
-              <w:t>人工生成数据集</w:t>
+              <w:t>爬虫识别部分</w:t>
             </w:r>
             <w:r>
               <w:rPr>
@@ -2351,7 +2483,7 @@
                 <w:noProof/>
                 <w:webHidden/>
               </w:rPr>
-              <w:instrText xml:space="preserve"> PAGEREF _Toc69240084 \h </w:instrText>
+              <w:instrText xml:space="preserve"> PAGEREF _Toc69416474 \h </w:instrText>
             </w:r>
             <w:r>
               <w:rPr>
@@ -2371,7 +2503,85 @@
                 <w:noProof/>
                 <w:webHidden/>
               </w:rPr>
-              <w:t>5</w:t>
+              <w:t>14</w:t>
+            </w:r>
+            <w:r>
+              <w:rPr>
+                <w:noProof/>
+                <w:webHidden/>
+              </w:rPr>
+              <w:fldChar w:fldCharType="end"/>
+            </w:r>
+          </w:hyperlink>
+        </w:p>
+        <w:p>
+          <w:pPr>
+            <w:pStyle w:val="TOC2"/>
+            <w:tabs>
+              <w:tab w:val="right" w:leader="dot" w:pos="9061"/>
+            </w:tabs>
+            <w:ind w:left="240"/>
+            <w:rPr>
+              <w:noProof/>
+              <w:sz w:val="21"/>
+              <w:szCs w:val="22"/>
+            </w:rPr>
+          </w:pPr>
+          <w:hyperlink w:anchor="_Toc69416475" w:history="1">
+            <w:r>
+              <w:rPr>
+                <w:rStyle w:val="af7"/>
+                <w:noProof/>
+              </w:rPr>
+              <w:t xml:space="preserve">3.3 </w:t>
+            </w:r>
+            <w:r>
+              <w:rPr>
+                <w:rStyle w:val="af7"/>
+                <w:noProof/>
+              </w:rPr>
+              <w:t>请求限制部分</w:t>
+            </w:r>
+            <w:r>
+              <w:rPr>
+                <w:noProof/>
+                <w:webHidden/>
+              </w:rPr>
+              <w:tab/>
+            </w:r>
+            <w:r>
+              <w:rPr>
+                <w:noProof/>
+                <w:webHidden/>
+              </w:rPr>
+              <w:fldChar w:fldCharType="begin"/>
+            </w:r>
+            <w:r>
+              <w:rPr>
+                <w:noProof/>
+                <w:webHidden/>
+              </w:rPr>
+              <w:instrText xml:space="preserve"> PAGEREF _Toc69416475 \h </w:instrText>
+            </w:r>
+            <w:r>
+              <w:rPr>
+                <w:noProof/>
+                <w:webHidden/>
+              </w:rPr>
+            </w:r>
+            <w:r>
+              <w:rPr>
+                <w:noProof/>
+                <w:webHidden/>
+              </w:rPr>
+              <w:fldChar w:fldCharType="separate"/>
+            </w:r>
+            <w:r>
+              <w:rPr>
+                <w:noProof/>
+                <w:webHidden/>
+              </w:rPr>
+              <w:t>15</w:t>
             </w:r>
             <w:r>
               <w:rPr>
@@ -2395,7 +2605,7 @@
               <w:szCs w:val="22"/>
             </w:rPr>
           </w:pPr>
-          <w:hyperlink w:anchor="_Toc69240085" w:history="1">
+          <w:hyperlink w:anchor="_Toc69416476" w:history="1">
             <w:r>
               <w:rPr>
                 <w:rStyle w:val="af7"/>
@@ -2422,7 +2632,7 @@
                 <w:noProof/>
                 <w:webHidden/>
               </w:rPr>
-              <w:instrText xml:space="preserve"> PAGEREF _Toc69240085 \h </w:instrText>
+              <w:instrText xml:space="preserve"> PAGEREF _Toc69416476 \h </w:instrText>
             </w:r>
             <w:r>
               <w:rPr>
@@ -2442,7 +2652,7 @@
                 <w:noProof/>
                 <w:webHidden/>
               </w:rPr>
-              <w:t>6</w:t>
+              <w:t>16</w:t>
             </w:r>
             <w:r>
               <w:rPr>
@@ -2484,7 +2694,7 @@
         <w:pStyle w:val="1"/>
         <w:spacing w:before="240" w:after="240"/>
       </w:pPr>
-      <w:bookmarkStart w:id="4" w:name="_Toc69240074"/>
+      <w:bookmarkStart w:id="4" w:name="_Toc69416463"/>
       <w:r>
         <w:lastRenderedPageBreak/>
         <w:t>绪论</w:t>
@@ -2495,7 +2705,7 @@
       <w:pPr>
         <w:pStyle w:val="2"/>
       </w:pPr>
-      <w:bookmarkStart w:id="5" w:name="_Toc69240075"/>
+      <w:bookmarkStart w:id="5" w:name="_Toc69416464"/>
       <w:r>
         <w:t>课题背景与意义</w:t>
       </w:r>
@@ -2504,9 +2714,6 @@
     <w:p>
       <w:pPr>
         <w:pStyle w:val="a3"/>
-        <w:rPr>
-          <w:rFonts w:hint="eastAsia"/>
-        </w:rPr>
       </w:pPr>
       <w:r>
         <w:rPr>
@@ -2518,9 +2725,6 @@
     <w:p>
       <w:pPr>
         <w:pStyle w:val="a3"/>
-        <w:rPr>
-          <w:rFonts w:hint="eastAsia"/>
-        </w:rPr>
       </w:pPr>
       <w:r>
         <w:rPr>
@@ -2615,9 +2819,6 @@
     <w:p>
       <w:pPr>
         <w:pStyle w:val="a3"/>
-        <w:rPr>
-          <w:rFonts w:hint="eastAsia"/>
-        </w:rPr>
       </w:pPr>
       <w:r>
         <w:rPr>
@@ -2713,7 +2914,7 @@
       <w:pPr>
         <w:pStyle w:val="2"/>
       </w:pPr>
-      <w:bookmarkStart w:id="6" w:name="_Toc69240076"/>
+      <w:bookmarkStart w:id="6" w:name="_Toc69416465"/>
       <w:r>
         <w:t>国内外研究现状</w:t>
       </w:r>
@@ -2722,9 +2923,6 @@
     <w:p>
       <w:pPr>
         <w:pStyle w:val="a3"/>
-        <w:rPr>
-          <w:rFonts w:hint="eastAsia"/>
-        </w:rPr>
       </w:pPr>
       <w:r>
         <w:rPr>
@@ -3042,57 +3240,65 @@
         <w:spacing w:line="360" w:lineRule="auto"/>
         <w:ind w:firstLineChars="200" w:firstLine="480"/>
         <w:rPr>
+          <w:rFonts w:ascii="Times New Roman"/>
+        </w:rPr>
+      </w:pPr>
+      <w:r>
+        <w:rPr>
           <w:rFonts w:ascii="Times New Roman" w:hint="eastAsia"/>
         </w:rPr>
-      </w:pPr>
+        <w:t>在爬虫识别方面，妥协型的方法有</w:t>
+      </w:r>
       <w:r>
         <w:rPr>
           <w:rFonts w:ascii="Times New Roman" w:hint="eastAsia"/>
         </w:rPr>
-        <w:t>在爬虫识别方面，妥协型的方法有</w:t>
+        <w:t>设置</w:t>
       </w:r>
       <w:r>
         <w:rPr>
           <w:rFonts w:ascii="Times New Roman" w:hint="eastAsia"/>
         </w:rPr>
-        <w:t>设置</w:t>
+        <w:t>Robots.txt</w:t>
       </w:r>
       <w:r>
         <w:rPr>
           <w:rFonts w:ascii="Times New Roman" w:hint="eastAsia"/>
         </w:rPr>
+        <w:t>协议</w:t>
+      </w:r>
+      <w:r>
+        <w:rPr>
+          <w:rFonts w:ascii="Times New Roman" w:hint="eastAsia"/>
+        </w:rPr>
+        <w:t>。设置</w:t>
+      </w:r>
+      <w:r>
+        <w:rPr>
+          <w:rFonts w:ascii="Times New Roman" w:hint="eastAsia"/>
+        </w:rPr>
         <w:t>Robots.txt</w:t>
       </w:r>
       <w:r>
         <w:rPr>
           <w:rFonts w:ascii="Times New Roman" w:hint="eastAsia"/>
         </w:rPr>
-        <w:t>协议</w:t>
+        <w:t>文件，来告诉一些规范的爬虫使用者</w:t>
       </w:r>
       <w:r>
         <w:rPr>
           <w:rFonts w:ascii="Times New Roman" w:hint="eastAsia"/>
         </w:rPr>
-        <w:t>。设置</w:t>
-      </w:r>
+        <w:t>页面</w:t>
+      </w:r>
+      <w:proofErr w:type="gramStart"/>
       <w:r>
         <w:rPr>
           <w:rFonts w:ascii="Times New Roman" w:hint="eastAsia"/>
         </w:rPr>
-        <w:t>Robots.txt</w:t>
-      </w:r>
-      <w:r>
-        <w:rPr>
-          <w:rFonts w:ascii="Times New Roman" w:hint="eastAsia"/>
-        </w:rPr>
-        <w:t>文件，来告诉一些规范的爬虫使用者</w:t>
-      </w:r>
-      <w:r>
-        <w:rPr>
-          <w:rFonts w:ascii="Times New Roman" w:hint="eastAsia"/>
-        </w:rPr>
-        <w:t>页面的爬取规则</w:t>
-      </w:r>
+        <w:t>的爬取规则</w:t>
+      </w:r>
+      <w:proofErr w:type="gramEnd"/>
       <w:r>
         <w:rPr>
           <w:vertAlign w:val="superscript"/>
@@ -3318,7 +3524,21 @@
         <w:rPr>
           <w:rFonts w:ascii="Times New Roman" w:hint="eastAsia"/>
         </w:rPr>
-        <w:t>在智能流控方面，许多爬虫可能会通过使用代理的方式来避开</w:t>
+        <w:t>在</w:t>
+      </w:r>
+      <w:proofErr w:type="gramStart"/>
+      <w:r>
+        <w:rPr>
+          <w:rFonts w:ascii="Times New Roman" w:hint="eastAsia"/>
+        </w:rPr>
+        <w:t>智能流控方面</w:t>
+      </w:r>
+      <w:proofErr w:type="gramEnd"/>
+      <w:r>
+        <w:rPr>
+          <w:rFonts w:ascii="Times New Roman" w:hint="eastAsia"/>
+        </w:rPr>
+        <w:t>，许多爬虫可能会通过使用代理的方式来避开</w:t>
       </w:r>
       <w:r>
         <w:rPr>
@@ -3522,9 +3742,6 @@
     <w:p>
       <w:pPr>
         <w:pStyle w:val="a3"/>
-        <w:rPr>
-          <w:rFonts w:hint="eastAsia"/>
-        </w:rPr>
       </w:pPr>
       <w:r>
         <w:t>(</w:t>
@@ -3550,7 +3767,7 @@
         <w:pStyle w:val="1"/>
         <w:spacing w:before="240" w:after="240"/>
       </w:pPr>
-      <w:bookmarkStart w:id="7" w:name="_Toc69240077"/>
+      <w:bookmarkStart w:id="7" w:name="_Toc69416466"/>
       <w:r>
         <w:rPr>
           <w:rFonts w:hint="eastAsia"/>
@@ -3564,23 +3781,27 @@
       <w:pPr>
         <w:pStyle w:val="2"/>
       </w:pPr>
+      <w:bookmarkStart w:id="8" w:name="_Toc69416467"/>
       <w:r>
         <w:rPr>
           <w:rFonts w:hint="eastAsia"/>
         </w:rPr>
         <w:t>系统设计</w:t>
       </w:r>
+      <w:bookmarkEnd w:id="8"/>
     </w:p>
     <w:p>
       <w:pPr>
         <w:pStyle w:val="3"/>
       </w:pPr>
+      <w:bookmarkStart w:id="9" w:name="_Toc69416468"/>
       <w:r>
         <w:rPr>
           <w:rFonts w:hint="eastAsia"/>
         </w:rPr>
         <w:t>需求分析</w:t>
       </w:r>
+      <w:bookmarkEnd w:id="9"/>
     </w:p>
     <w:p>
       <w:pPr>
@@ -3590,7 +3811,31 @@
         <w:rPr>
           <w:rFonts w:hint="eastAsia"/>
         </w:rPr>
-        <w:t>本项目的需求主要集中在数据的收取与处理方面，可分为如下几部分：记录用户浏览器数据、标记用户、记录用户请求数据、标记爬虫以及截至接口访问限制。项目的用例图</w:t>
+        <w:t>本项目的需求主要集中在数据的收取与处理方面，可分为如下几部分：记录用户</w:t>
+      </w:r>
+      <w:r>
+        <w:rPr>
+          <w:rFonts w:hint="eastAsia"/>
+        </w:rPr>
+        <w:t>标识</w:t>
+      </w:r>
+      <w:r>
+        <w:rPr>
+          <w:rFonts w:hint="eastAsia"/>
+        </w:rPr>
+        <w:t>数据、标记用户、记录用户请求数据、标记爬虫以及</w:t>
+      </w:r>
+      <w:r>
+        <w:rPr>
+          <w:rFonts w:hint="eastAsia"/>
+        </w:rPr>
+        <w:t>设置</w:t>
+      </w:r>
+      <w:r>
+        <w:rPr>
+          <w:rFonts w:hint="eastAsia"/>
+        </w:rPr>
+        <w:t>接口访问限制。项目的用例图</w:t>
       </w:r>
       <w:r>
         <w:t>如</w:t>
@@ -3635,9 +3880,6 @@
     <w:p>
       <w:pPr>
         <w:pStyle w:val="a3"/>
-        <w:rPr>
-          <w:rFonts w:hint="eastAsia"/>
-        </w:rPr>
       </w:pPr>
       <w:r>
         <w:rPr>
@@ -3663,14 +3905,17 @@
         <w:pStyle w:val="ab"/>
       </w:pPr>
       <w:r>
-        <w:rPr>
-          <w:rFonts w:ascii="Times New Roman" w:hint="eastAsia"/>
-        </w:rPr>
         <w:drawing>
-          <wp:inline distT="0" distB="0" distL="0" distR="0" wp14:anchorId="2912AF9D" wp14:editId="4CE7D634">
-            <wp:extent cx="3032760" cy="4285638"/>
-            <wp:effectExtent l="0" t="0" r="0" b="635"/>
-            <wp:docPr id="3" name="图片 3"/>
+          <wp:inline distT="0" distB="0" distL="0" distR="0" wp14:anchorId="39133615" wp14:editId="310EA6D6">
+            <wp:extent cx="4050614" cy="5718514"/>
+            <wp:effectExtent l="0" t="0" r="7620" b="0"/>
+            <wp:docPr id="10" name="图片 9">
+              <a:extLst xmlns:a="http://schemas.openxmlformats.org/drawingml/2006/main">
+                <a:ext uri="{FF2B5EF4-FFF2-40B4-BE49-F238E27FC236}">
+                  <a16:creationId xmlns:a16="http://schemas.microsoft.com/office/drawing/2014/main" id="{9E9DE75B-CAE2-4BE8-9880-F67F00B6218E}"/>
+                </a:ext>
+              </a:extLst>
+            </wp:docPr>
             <wp:cNvGraphicFramePr>
               <a:graphicFrameLocks xmlns:a="http://schemas.openxmlformats.org/drawingml/2006/main" noChangeAspect="1"/>
             </wp:cNvGraphicFramePr>
@@ -3678,36 +3923,31 @@
               <a:graphicData uri="http://schemas.openxmlformats.org/drawingml/2006/picture">
                 <pic:pic xmlns:pic="http://schemas.openxmlformats.org/drawingml/2006/picture">
                   <pic:nvPicPr>
-                    <pic:cNvPr id="0" name="Picture 2"/>
+                    <pic:cNvPr id="10" name="图片 9">
+                      <a:extLst>
+                        <a:ext uri="{FF2B5EF4-FFF2-40B4-BE49-F238E27FC236}">
+                          <a16:creationId xmlns:a16="http://schemas.microsoft.com/office/drawing/2014/main" id="{9E9DE75B-CAE2-4BE8-9880-F67F00B6218E}"/>
+                        </a:ext>
+                      </a:extLst>
+                    </pic:cNvPr>
                     <pic:cNvPicPr>
-                      <a:picLocks noChangeAspect="1" noChangeArrowheads="1"/>
+                      <a:picLocks noChangeAspect="1"/>
                     </pic:cNvPicPr>
                   </pic:nvPicPr>
                   <pic:blipFill>
-                    <a:blip r:embed="rId11">
-                      <a:extLst>
-                        <a:ext uri="{28A0092B-C50C-407E-A947-70E740481C1C}">
-                          <a14:useLocalDpi xmlns:a14="http://schemas.microsoft.com/office/drawing/2010/main" val="0"/>
-                        </a:ext>
-                      </a:extLst>
-                    </a:blip>
-                    <a:srcRect/>
+                    <a:blip r:embed="rId11"/>
                     <a:stretch>
                       <a:fillRect/>
                     </a:stretch>
                   </pic:blipFill>
-                  <pic:spPr bwMode="auto">
+                  <pic:spPr>
                     <a:xfrm>
                       <a:off x="0" y="0"/>
-                      <a:ext cx="3036671" cy="4291164"/>
+                      <a:ext cx="4050614" cy="5718514"/>
                     </a:xfrm>
                     <a:prstGeom prst="rect">
                       <a:avLst/>
                     </a:prstGeom>
-                    <a:noFill/>
-                    <a:ln>
-                      <a:noFill/>
-                    </a:ln>
                   </pic:spPr>
                 </pic:pic>
               </a:graphicData>
@@ -3720,8 +3960,8 @@
       <w:pPr>
         <w:pStyle w:val="ae"/>
       </w:pPr>
-      <w:bookmarkStart w:id="8" w:name="_Ref69253810"/>
-      <w:bookmarkStart w:id="9" w:name="_Ref69253817"/>
+      <w:bookmarkStart w:id="10" w:name="_Ref69253817"/>
+      <w:bookmarkStart w:id="11" w:name="_Ref69253810"/>
       <w:r>
         <w:rPr>
           <w:rFonts w:hint="eastAsia"/>
@@ -3797,14 +4037,14 @@
       <w:r>
         <w:fldChar w:fldCharType="end"/>
       </w:r>
-      <w:bookmarkEnd w:id="9"/>
+      <w:bookmarkEnd w:id="10"/>
       <w:r>
         <w:t xml:space="preserve"> </w:t>
       </w:r>
       <w:r>
         <w:t>项目用例图</w:t>
       </w:r>
-      <w:bookmarkEnd w:id="8"/>
+      <w:bookmarkEnd w:id="11"/>
       <w:r>
         <w:t xml:space="preserve"> </w:t>
       </w:r>
@@ -3817,6 +4057,7 @@
         <w:rPr>
           <w:rFonts w:hint="eastAsia"/>
         </w:rPr>
+        <w:lastRenderedPageBreak/>
         <w:t>记录用户浏览器数据的用例说明见</w:t>
       </w:r>
       <w:r>
@@ -3863,13 +4104,12 @@
       <w:pPr>
         <w:pStyle w:val="af2"/>
       </w:pPr>
-      <w:bookmarkStart w:id="10" w:name="_Ref69255380"/>
-      <w:bookmarkStart w:id="11" w:name="_Ref69255387"/>
-      <w:r>
-        <w:rPr>
-          <w:rFonts w:hint="eastAsia"/>
-        </w:rPr>
-        <w:lastRenderedPageBreak/>
+      <w:bookmarkStart w:id="12" w:name="_Ref69255387"/>
+      <w:bookmarkStart w:id="13" w:name="_Ref69255380"/>
+      <w:r>
+        <w:rPr>
+          <w:rFonts w:hint="eastAsia"/>
+        </w:rPr>
         <w:t>表</w:t>
       </w:r>
       <w:r>
@@ -3941,7 +4181,7 @@
       <w:r>
         <w:fldChar w:fldCharType="end"/>
       </w:r>
-      <w:bookmarkEnd w:id="11"/>
+      <w:bookmarkEnd w:id="12"/>
       <w:r>
         <w:t xml:space="preserve"> </w:t>
       </w:r>
@@ -3951,7 +4191,7 @@
         </w:rPr>
         <w:t>记录用户身份数据</w:t>
       </w:r>
-      <w:bookmarkEnd w:id="10"/>
+      <w:bookmarkEnd w:id="13"/>
     </w:p>
     <w:tbl>
       <w:tblPr>
@@ -4364,9 +4604,6 @@
             <w:pPr>
               <w:pStyle w:val="af1"/>
               <w:framePr w:wrap="around"/>
-              <w:rPr>
-                <w:rFonts w:hint="eastAsia"/>
-              </w:rPr>
             </w:pPr>
             <w:r>
               <w:rPr>
@@ -4412,9 +4649,6 @@
                 <w:numId w:val="16"/>
               </w:numPr>
               <w:jc w:val="left"/>
-              <w:rPr>
-                <w:rFonts w:hint="eastAsia"/>
-              </w:rPr>
             </w:pPr>
             <w:r>
               <w:rPr>
@@ -4443,6 +4677,7 @@
               </w:rPr>
               <w:t>数据，包括</w:t>
             </w:r>
+            <w:proofErr w:type="spellStart"/>
             <w:r>
               <w:rPr>
                 <w:rFonts w:hint="eastAsia"/>
@@ -4450,6 +4685,7 @@
               </w:rPr>
               <w:t>useragent</w:t>
             </w:r>
+            <w:proofErr w:type="spellEnd"/>
             <w:r>
               <w:rPr>
                 <w:rFonts w:hint="eastAsia"/>
@@ -4457,6 +4693,7 @@
               </w:rPr>
               <w:t>、</w:t>
             </w:r>
+            <w:proofErr w:type="spellStart"/>
             <w:r>
               <w:rPr>
                 <w:rFonts w:hint="eastAsia"/>
@@ -4464,6 +4701,7 @@
               </w:rPr>
               <w:t>ip</w:t>
             </w:r>
+            <w:proofErr w:type="spellEnd"/>
             <w:r>
               <w:rPr>
                 <w:rFonts w:hint="eastAsia"/>
@@ -4523,9 +4761,6 @@
             <w:pPr>
               <w:pStyle w:val="af1"/>
               <w:framePr w:wrap="around"/>
-              <w:rPr>
-                <w:rFonts w:hint="eastAsia"/>
-              </w:rPr>
             </w:pPr>
             <w:r>
               <w:rPr>
@@ -4578,7 +4813,6 @@
               </w:numPr>
               <w:jc w:val="left"/>
               <w:rPr>
-                <w:rFonts w:hint="eastAsia"/>
                 <w:bCs/>
               </w:rPr>
             </w:pPr>
@@ -4621,9 +4855,6 @@
             <w:pPr>
               <w:pStyle w:val="af1"/>
               <w:framePr w:wrap="around"/>
-              <w:rPr>
-                <w:rFonts w:hint="eastAsia"/>
-              </w:rPr>
             </w:pPr>
             <w:r>
               <w:rPr>
@@ -4649,7 +4880,6 @@
               <w:framePr w:wrap="around"/>
               <w:jc w:val="left"/>
               <w:rPr>
-                <w:rFonts w:hint="eastAsia"/>
                 <w:bCs/>
               </w:rPr>
             </w:pPr>
@@ -4678,9 +4908,6 @@
             <w:pPr>
               <w:pStyle w:val="af1"/>
               <w:framePr w:wrap="around"/>
-              <w:rPr>
-                <w:rFonts w:hint="eastAsia"/>
-              </w:rPr>
             </w:pPr>
             <w:r>
               <w:rPr>
@@ -4706,7 +4933,6 @@
               <w:framePr w:wrap="around"/>
               <w:jc w:val="left"/>
               <w:rPr>
-                <w:rFonts w:hint="eastAsia"/>
                 <w:bCs/>
               </w:rPr>
             </w:pPr>
@@ -4819,7 +5045,7 @@
       <w:pPr>
         <w:pStyle w:val="af2"/>
       </w:pPr>
-      <w:bookmarkStart w:id="12" w:name="_Ref69302721"/>
+      <w:bookmarkStart w:id="14" w:name="_Ref69302721"/>
       <w:r>
         <w:rPr>
           <w:rFonts w:hint="eastAsia"/>
@@ -4895,7 +5121,7 @@
       <w:r>
         <w:fldChar w:fldCharType="end"/>
       </w:r>
-      <w:bookmarkEnd w:id="12"/>
+      <w:bookmarkEnd w:id="14"/>
       <w:r>
         <w:t xml:space="preserve"> </w:t>
       </w:r>
@@ -5281,9 +5507,6 @@
             <w:pPr>
               <w:pStyle w:val="af1"/>
               <w:framePr w:wrap="around"/>
-              <w:rPr>
-                <w:rFonts w:hint="eastAsia"/>
-              </w:rPr>
             </w:pPr>
             <w:r>
               <w:rPr>
@@ -5314,7 +5537,6 @@
               <w:ind w:firstLineChars="0"/>
               <w:suppressOverlap/>
               <w:rPr>
-                <w:rFonts w:hint="eastAsia"/>
                 <w:szCs w:val="24"/>
               </w:rPr>
             </w:pPr>
@@ -5335,9 +5557,6 @@
                 <w:numId w:val="17"/>
               </w:numPr>
               <w:jc w:val="left"/>
-              <w:rPr>
-                <w:rFonts w:hint="eastAsia"/>
-              </w:rPr>
             </w:pPr>
             <w:r>
               <w:rPr>
@@ -5399,9 +5618,6 @@
             <w:pPr>
               <w:pStyle w:val="af1"/>
               <w:framePr w:wrap="around"/>
-              <w:rPr>
-                <w:rFonts w:hint="eastAsia"/>
-              </w:rPr>
             </w:pPr>
             <w:r>
               <w:rPr>
@@ -5481,7 +5697,6 @@
               </w:numPr>
               <w:jc w:val="left"/>
               <w:rPr>
-                <w:rFonts w:hint="eastAsia"/>
                 <w:bCs/>
               </w:rPr>
             </w:pPr>
@@ -5510,9 +5725,6 @@
             <w:pPr>
               <w:pStyle w:val="af1"/>
               <w:framePr w:wrap="around"/>
-              <w:rPr>
-                <w:rFonts w:hint="eastAsia"/>
-              </w:rPr>
             </w:pPr>
             <w:r>
               <w:rPr>
@@ -5538,7 +5750,6 @@
               <w:framePr w:wrap="around"/>
               <w:jc w:val="left"/>
               <w:rPr>
-                <w:rFonts w:hint="eastAsia"/>
                 <w:bCs/>
               </w:rPr>
             </w:pPr>
@@ -5567,9 +5778,6 @@
             <w:pPr>
               <w:pStyle w:val="af1"/>
               <w:framePr w:wrap="around"/>
-              <w:rPr>
-                <w:rFonts w:hint="eastAsia"/>
-              </w:rPr>
             </w:pPr>
             <w:r>
               <w:rPr>
@@ -5595,7 +5803,6 @@
               <w:framePr w:wrap="around"/>
               <w:jc w:val="left"/>
               <w:rPr>
-                <w:rFonts w:hint="eastAsia"/>
                 <w:bCs/>
               </w:rPr>
             </w:pPr>
@@ -5678,7 +5885,7 @@
       <w:pPr>
         <w:pStyle w:val="af2"/>
       </w:pPr>
-      <w:bookmarkStart w:id="13" w:name="_Ref69302876"/>
+      <w:bookmarkStart w:id="15" w:name="_Ref69302876"/>
       <w:r>
         <w:rPr>
           <w:rFonts w:hint="eastAsia"/>
@@ -5755,7 +5962,7 @@
       <w:r>
         <w:fldChar w:fldCharType="end"/>
       </w:r>
-      <w:bookmarkEnd w:id="13"/>
+      <w:bookmarkEnd w:id="15"/>
       <w:r>
         <w:t xml:space="preserve"> </w:t>
       </w:r>
@@ -6129,9 +6336,6 @@
             <w:pPr>
               <w:pStyle w:val="af1"/>
               <w:framePr w:wrap="around"/>
-              <w:rPr>
-                <w:rFonts w:hint="eastAsia"/>
-              </w:rPr>
             </w:pPr>
             <w:r>
               <w:rPr>
@@ -6162,7 +6366,6 @@
               <w:ind w:firstLineChars="0"/>
               <w:suppressOverlap/>
               <w:rPr>
-                <w:rFonts w:hint="eastAsia"/>
                 <w:szCs w:val="24"/>
               </w:rPr>
             </w:pPr>
@@ -6185,7 +6388,6 @@
               <w:ind w:firstLineChars="0"/>
               <w:suppressOverlap/>
               <w:rPr>
-                <w:rFonts w:hint="eastAsia"/>
                 <w:szCs w:val="24"/>
               </w:rPr>
             </w:pPr>
@@ -6234,9 +6436,6 @@
                 <w:numId w:val="21"/>
               </w:numPr>
               <w:jc w:val="left"/>
-              <w:rPr>
-                <w:rFonts w:hint="eastAsia"/>
-              </w:rPr>
             </w:pPr>
             <w:r>
               <w:rPr>
@@ -6262,9 +6461,6 @@
             <w:pPr>
               <w:pStyle w:val="af1"/>
               <w:framePr w:wrap="around"/>
-              <w:rPr>
-                <w:rFonts w:hint="eastAsia"/>
-              </w:rPr>
             </w:pPr>
             <w:r>
               <w:rPr>
@@ -6290,7 +6486,6 @@
               <w:framePr w:wrap="around"/>
               <w:jc w:val="left"/>
               <w:rPr>
-                <w:rFonts w:hint="eastAsia"/>
                 <w:bCs/>
               </w:rPr>
             </w:pPr>
@@ -6319,9 +6514,6 @@
             <w:pPr>
               <w:pStyle w:val="af1"/>
               <w:framePr w:wrap="around"/>
-              <w:rPr>
-                <w:rFonts w:hint="eastAsia"/>
-              </w:rPr>
             </w:pPr>
             <w:r>
               <w:rPr>
@@ -6347,7 +6539,6 @@
               <w:framePr w:wrap="around"/>
               <w:jc w:val="left"/>
               <w:rPr>
-                <w:rFonts w:hint="eastAsia"/>
                 <w:bCs/>
               </w:rPr>
             </w:pPr>
@@ -6376,9 +6567,6 @@
             <w:pPr>
               <w:pStyle w:val="af1"/>
               <w:framePr w:wrap="around"/>
-              <w:rPr>
-                <w:rFonts w:hint="eastAsia"/>
-              </w:rPr>
             </w:pPr>
             <w:r>
               <w:rPr>
@@ -6404,7 +6592,6 @@
               <w:framePr w:wrap="around"/>
               <w:jc w:val="left"/>
               <w:rPr>
-                <w:rFonts w:hint="eastAsia"/>
                 <w:bCs/>
               </w:rPr>
             </w:pPr>
@@ -6487,7 +6674,7 @@
       <w:pPr>
         <w:pStyle w:val="af2"/>
       </w:pPr>
-      <w:bookmarkStart w:id="14" w:name="_Ref69303032"/>
+      <w:bookmarkStart w:id="16" w:name="_Ref69303032"/>
       <w:r>
         <w:rPr>
           <w:rFonts w:hint="eastAsia"/>
@@ -6563,7 +6750,7 @@
       <w:r>
         <w:fldChar w:fldCharType="end"/>
       </w:r>
-      <w:bookmarkEnd w:id="14"/>
+      <w:bookmarkEnd w:id="16"/>
       <w:r>
         <w:t xml:space="preserve"> </w:t>
       </w:r>
@@ -6937,9 +7124,6 @@
             <w:pPr>
               <w:pStyle w:val="af1"/>
               <w:framePr w:wrap="around"/>
-              <w:rPr>
-                <w:rFonts w:hint="eastAsia"/>
-              </w:rPr>
             </w:pPr>
             <w:r>
               <w:rPr>
@@ -6970,7 +7154,6 @@
               <w:ind w:firstLineChars="0"/>
               <w:suppressOverlap/>
               <w:rPr>
-                <w:rFonts w:hint="eastAsia"/>
                 <w:szCs w:val="24"/>
               </w:rPr>
             </w:pPr>
@@ -6993,7 +7176,6 @@
               <w:ind w:firstLineChars="0"/>
               <w:suppressOverlap/>
               <w:rPr>
-                <w:rFonts w:hint="eastAsia"/>
                 <w:szCs w:val="24"/>
               </w:rPr>
             </w:pPr>
@@ -7014,9 +7196,6 @@
                 <w:numId w:val="23"/>
               </w:numPr>
               <w:jc w:val="left"/>
-              <w:rPr>
-                <w:rFonts w:hint="eastAsia"/>
-              </w:rPr>
             </w:pPr>
             <w:r>
               <w:rPr>
@@ -7066,9 +7245,6 @@
             <w:pPr>
               <w:pStyle w:val="af1"/>
               <w:framePr w:wrap="around"/>
-              <w:rPr>
-                <w:rFonts w:hint="eastAsia"/>
-              </w:rPr>
             </w:pPr>
             <w:r>
               <w:rPr>
@@ -7148,7 +7324,6 @@
               </w:numPr>
               <w:jc w:val="left"/>
               <w:rPr>
-                <w:rFonts w:hint="eastAsia"/>
                 <w:bCs/>
               </w:rPr>
             </w:pPr>
@@ -7184,9 +7359,6 @@
             <w:pPr>
               <w:pStyle w:val="af1"/>
               <w:framePr w:wrap="around"/>
-              <w:rPr>
-                <w:rFonts w:hint="eastAsia"/>
-              </w:rPr>
             </w:pPr>
             <w:r>
               <w:rPr>
@@ -7212,7 +7384,6 @@
               <w:framePr w:wrap="around"/>
               <w:jc w:val="left"/>
               <w:rPr>
-                <w:rFonts w:hint="eastAsia"/>
                 <w:bCs/>
               </w:rPr>
             </w:pPr>
@@ -7241,9 +7412,6 @@
             <w:pPr>
               <w:pStyle w:val="af1"/>
               <w:framePr w:wrap="around"/>
-              <w:rPr>
-                <w:rFonts w:hint="eastAsia"/>
-              </w:rPr>
             </w:pPr>
             <w:r>
               <w:rPr>
@@ -7269,7 +7437,6 @@
               <w:framePr w:wrap="around"/>
               <w:jc w:val="left"/>
               <w:rPr>
-                <w:rFonts w:hint="eastAsia"/>
                 <w:bCs/>
               </w:rPr>
             </w:pPr>
@@ -7287,9 +7454,6 @@
     <w:p>
       <w:pPr>
         <w:pStyle w:val="a3"/>
-        <w:rPr>
-          <w:rFonts w:hint="eastAsia"/>
-        </w:rPr>
       </w:pPr>
     </w:p>
     <w:p>
@@ -7355,7 +7519,7 @@
       <w:pPr>
         <w:pStyle w:val="af2"/>
       </w:pPr>
-      <w:bookmarkStart w:id="15" w:name="_Ref69303183"/>
+      <w:bookmarkStart w:id="17" w:name="_Ref69303183"/>
       <w:r>
         <w:rPr>
           <w:rFonts w:hint="eastAsia"/>
@@ -7432,7 +7596,7 @@
       <w:r>
         <w:fldChar w:fldCharType="end"/>
       </w:r>
-      <w:bookmarkEnd w:id="15"/>
+      <w:bookmarkEnd w:id="17"/>
       <w:r>
         <w:t xml:space="preserve"> </w:t>
       </w:r>
@@ -7806,9 +7970,6 @@
             <w:pPr>
               <w:pStyle w:val="af1"/>
               <w:framePr w:wrap="around"/>
-              <w:rPr>
-                <w:rFonts w:hint="eastAsia"/>
-              </w:rPr>
             </w:pPr>
             <w:r>
               <w:rPr>
@@ -7839,7 +8000,6 @@
               <w:ind w:firstLineChars="0"/>
               <w:suppressOverlap/>
               <w:rPr>
-                <w:rFonts w:hint="eastAsia"/>
                 <w:szCs w:val="24"/>
               </w:rPr>
             </w:pPr>
@@ -7860,9 +8020,6 @@
                 <w:numId w:val="25"/>
               </w:numPr>
               <w:jc w:val="left"/>
-              <w:rPr>
-                <w:rFonts w:hint="eastAsia"/>
-              </w:rPr>
             </w:pPr>
             <w:r>
               <w:rPr>
@@ -7900,9 +8057,6 @@
             <w:pPr>
               <w:pStyle w:val="af1"/>
               <w:framePr w:wrap="around"/>
-              <w:rPr>
-                <w:rFonts w:hint="eastAsia"/>
-              </w:rPr>
             </w:pPr>
             <w:r>
               <w:rPr>
@@ -7955,7 +8109,6 @@
               </w:numPr>
               <w:jc w:val="left"/>
               <w:rPr>
-                <w:rFonts w:hint="eastAsia"/>
                 <w:bCs/>
               </w:rPr>
             </w:pPr>
@@ -7991,9 +8144,6 @@
             <w:pPr>
               <w:pStyle w:val="af1"/>
               <w:framePr w:wrap="around"/>
-              <w:rPr>
-                <w:rFonts w:hint="eastAsia"/>
-              </w:rPr>
             </w:pPr>
             <w:r>
               <w:rPr>
@@ -8019,7 +8169,6 @@
               <w:framePr w:wrap="around"/>
               <w:jc w:val="left"/>
               <w:rPr>
-                <w:rFonts w:hint="eastAsia"/>
                 <w:bCs/>
               </w:rPr>
             </w:pPr>
@@ -8048,9 +8197,6 @@
             <w:pPr>
               <w:pStyle w:val="af1"/>
               <w:framePr w:wrap="around"/>
-              <w:rPr>
-                <w:rFonts w:hint="eastAsia"/>
-              </w:rPr>
             </w:pPr>
             <w:r>
               <w:rPr>
@@ -8076,7 +8222,6 @@
               <w:framePr w:wrap="around"/>
               <w:jc w:val="left"/>
               <w:rPr>
-                <w:rFonts w:hint="eastAsia"/>
                 <w:bCs/>
               </w:rPr>
             </w:pPr>
@@ -8094,21 +8239,20 @@
     <w:p>
       <w:pPr>
         <w:pStyle w:val="a3"/>
-        <w:rPr>
-          <w:rFonts w:hint="eastAsia"/>
-        </w:rPr>
       </w:pPr>
     </w:p>
     <w:p>
       <w:pPr>
         <w:pStyle w:val="3"/>
       </w:pPr>
+      <w:bookmarkStart w:id="18" w:name="_Toc69416469"/>
       <w:r>
         <w:rPr>
           <w:rFonts w:hint="eastAsia"/>
         </w:rPr>
         <w:t>系统整体设计</w:t>
       </w:r>
+      <w:bookmarkEnd w:id="18"/>
     </w:p>
     <w:p>
       <w:pPr>
@@ -8216,12 +8360,14 @@
         </w:rPr>
         <w:t>。通过</w:t>
       </w:r>
+      <w:proofErr w:type="spellStart"/>
       <w:r>
         <w:rPr>
           <w:rFonts w:hint="eastAsia"/>
         </w:rPr>
         <w:t>timezone</w:t>
       </w:r>
+      <w:proofErr w:type="spellEnd"/>
       <w:r>
         <w:rPr>
           <w:rFonts w:hint="eastAsia"/>
@@ -8256,9 +8402,6 @@
     <w:p>
       <w:pPr>
         <w:pStyle w:val="a3"/>
-        <w:rPr>
-          <w:rFonts w:hint="eastAsia"/>
-        </w:rPr>
       </w:pPr>
       <w:r>
         <w:rPr>
@@ -8347,15 +8490,26 @@
         <w:rPr>
           <w:rFonts w:hint="eastAsia"/>
         </w:rPr>
-        <w:t>的增删改查操作进行了封装，便于数据的整理。</w:t>
+        <w:t>的增删</w:t>
+      </w:r>
+      <w:proofErr w:type="gramStart"/>
+      <w:r>
+        <w:rPr>
+          <w:rFonts w:hint="eastAsia"/>
+        </w:rPr>
+        <w:t>改查操作</w:t>
+      </w:r>
+      <w:proofErr w:type="gramEnd"/>
+      <w:r>
+        <w:rPr>
+          <w:rFonts w:hint="eastAsia"/>
+        </w:rPr>
+        <w:t>进行了封装，便于数据的整理。</w:t>
       </w:r>
     </w:p>
     <w:p>
       <w:pPr>
         <w:pStyle w:val="a3"/>
-        <w:rPr>
-          <w:rFonts w:hint="eastAsia"/>
-        </w:rPr>
       </w:pPr>
       <w:r>
         <w:rPr>
@@ -8415,9 +8569,6 @@
     <w:p>
       <w:pPr>
         <w:pStyle w:val="a3"/>
-        <w:rPr>
-          <w:rFonts w:hint="eastAsia"/>
-        </w:rPr>
       </w:pPr>
       <w:r>
         <w:rPr>
@@ -8440,12 +8591,14 @@
         </w:rPr>
         <w:t>的</w:t>
       </w:r>
+      <w:proofErr w:type="spellStart"/>
       <w:r>
         <w:rPr>
           <w:rFonts w:hint="eastAsia"/>
         </w:rPr>
         <w:t>blockip</w:t>
       </w:r>
+      <w:proofErr w:type="spellEnd"/>
       <w:r>
         <w:rPr>
           <w:rFonts w:hint="eastAsia"/>
@@ -8475,12 +8628,14 @@
         </w:rPr>
         <w:t>、不合理的</w:t>
       </w:r>
+      <w:proofErr w:type="spellStart"/>
       <w:r>
         <w:rPr>
           <w:rFonts w:hint="eastAsia"/>
         </w:rPr>
         <w:t>Referer</w:t>
       </w:r>
+      <w:proofErr w:type="spellEnd"/>
       <w:r>
         <w:rPr>
           <w:rFonts w:hint="eastAsia"/>
@@ -8497,9 +8652,6 @@
     <w:p>
       <w:pPr>
         <w:pStyle w:val="a3"/>
-        <w:rPr>
-          <w:rFonts w:hint="eastAsia"/>
-        </w:rPr>
       </w:pPr>
       <w:r>
         <w:rPr>
@@ -8638,7 +8790,7 @@
       <w:pPr>
         <w:pStyle w:val="ae"/>
       </w:pPr>
-      <w:bookmarkStart w:id="16" w:name="_Ref69303710"/>
+      <w:bookmarkStart w:id="19" w:name="_Ref69303710"/>
       <w:r>
         <w:rPr>
           <w:rFonts w:hint="eastAsia"/>
@@ -8714,7 +8866,7 @@
       <w:r>
         <w:fldChar w:fldCharType="end"/>
       </w:r>
-      <w:bookmarkEnd w:id="16"/>
+      <w:bookmarkEnd w:id="19"/>
       <w:r>
         <w:t xml:space="preserve"> </w:t>
       </w:r>
@@ -8734,9 +8886,6 @@
     <w:p>
       <w:pPr>
         <w:pStyle w:val="a3"/>
-        <w:rPr>
-          <w:rFonts w:hint="eastAsia"/>
-        </w:rPr>
       </w:pPr>
     </w:p>
     <w:p>
@@ -8786,7 +8935,7 @@
         <w:rPr>
           <w:noProof/>
         </w:rPr>
-        <w:t>4</w:t>
+        <w:t>3</w:t>
       </w:r>
       <w:r>
         <w:fldChar w:fldCharType="end"/>
@@ -8855,7 +9004,7 @@
       <w:pPr>
         <w:pStyle w:val="ae"/>
       </w:pPr>
-      <w:bookmarkStart w:id="17" w:name="_Ref69303871"/>
+      <w:bookmarkStart w:id="20" w:name="_Ref69303871"/>
       <w:r>
         <w:rPr>
           <w:rFonts w:hint="eastAsia"/>
@@ -8926,12 +9075,12 @@
         <w:rPr>
           <w:noProof/>
         </w:rPr>
-        <w:t>4</w:t>
+        <w:t>3</w:t>
       </w:r>
       <w:r>
         <w:fldChar w:fldCharType="end"/>
       </w:r>
-      <w:bookmarkEnd w:id="17"/>
+      <w:bookmarkEnd w:id="20"/>
       <w:r>
         <w:t xml:space="preserve"> </w:t>
       </w:r>
@@ -8951,19 +9100,18 @@
       <w:pPr>
         <w:pStyle w:val="2"/>
       </w:pPr>
+      <w:bookmarkStart w:id="21" w:name="_Toc69416470"/>
       <w:r>
         <w:rPr>
           <w:rFonts w:hint="eastAsia"/>
         </w:rPr>
         <w:t>技术选型</w:t>
       </w:r>
+      <w:bookmarkEnd w:id="21"/>
     </w:p>
     <w:p>
       <w:pPr>
         <w:pStyle w:val="a3"/>
-        <w:rPr>
-          <w:rFonts w:hint="eastAsia"/>
-        </w:rPr>
       </w:pPr>
       <w:r>
         <w:rPr>
@@ -8994,21 +9142,25 @@
         </w:rPr>
         <w:t>在项目过程中使用了一些第三方库，包括</w:t>
       </w:r>
+      <w:proofErr w:type="spellStart"/>
       <w:r>
         <w:t>ClientJS</w:t>
       </w:r>
+      <w:proofErr w:type="spellEnd"/>
       <w:r>
         <w:rPr>
           <w:rFonts w:hint="eastAsia"/>
         </w:rPr>
         <w:t>、</w:t>
       </w:r>
+      <w:proofErr w:type="spellStart"/>
       <w:r>
         <w:rPr>
           <w:rFonts w:hint="eastAsia"/>
         </w:rPr>
         <w:t>Dexie</w:t>
       </w:r>
+      <w:proofErr w:type="spellEnd"/>
       <w:r>
         <w:rPr>
           <w:rFonts w:hint="eastAsia"/>
@@ -9049,9 +9201,6 @@
     <w:p>
       <w:pPr>
         <w:pStyle w:val="a3"/>
-        <w:rPr>
-          <w:rFonts w:hint="eastAsia"/>
-        </w:rPr>
       </w:pPr>
       <w:r>
         <w:rPr>
@@ -9096,6 +9245,7 @@
         </w:rPr>
         <w:t xml:space="preserve"> </w:t>
       </w:r>
+      <w:proofErr w:type="spellStart"/>
       <w:r>
         <w:t>J</w:t>
       </w:r>
@@ -9105,6 +9255,7 @@
         </w:rPr>
         <w:t>Query</w:t>
       </w:r>
+      <w:proofErr w:type="spellEnd"/>
       <w:r>
         <w:rPr>
           <w:rFonts w:hint="eastAsia"/>
@@ -9204,7 +9355,21 @@
         <w:rPr>
           <w:rFonts w:hint="eastAsia"/>
         </w:rPr>
-        <w:t>包，同时会自动处理多个包之间的依赖。</w:t>
+        <w:t>包，同时会自动处理多个</w:t>
+      </w:r>
+      <w:proofErr w:type="gramStart"/>
+      <w:r>
+        <w:rPr>
+          <w:rFonts w:hint="eastAsia"/>
+        </w:rPr>
+        <w:t>包之间</w:t>
+      </w:r>
+      <w:proofErr w:type="gramEnd"/>
+      <w:r>
+        <w:rPr>
+          <w:rFonts w:hint="eastAsia"/>
+        </w:rPr>
+        <w:t>的依赖。</w:t>
       </w:r>
     </w:p>
     <w:p>
@@ -9259,12 +9424,14 @@
         </w:rPr>
         <w:t>指纹、</w:t>
       </w:r>
+      <w:proofErr w:type="spellStart"/>
       <w:r>
         <w:rPr>
           <w:rFonts w:hint="eastAsia"/>
         </w:rPr>
         <w:t>AudioContex</w:t>
       </w:r>
+      <w:proofErr w:type="spellEnd"/>
       <w:r>
         <w:rPr>
           <w:rFonts w:hint="eastAsia"/>
@@ -9332,9 +9499,6 @@
     <w:p>
       <w:pPr>
         <w:pStyle w:val="a3"/>
-        <w:rPr>
-          <w:rFonts w:hint="eastAsia"/>
-        </w:rPr>
       </w:pPr>
       <w:r>
         <w:rPr>
@@ -9378,12 +9542,14 @@
         </w:rPr>
         <w:t>、时区、地理位置或者是使用的语言等。这些特征值具有不同的信息熵，信息熵大的特征值对于唯一确定一位用户更有作用。而将指纹信息综合起来，可以大大降低碰撞率，提高客户端</w:t>
       </w:r>
+      <w:proofErr w:type="spellStart"/>
       <w:r>
         <w:rPr>
           <w:rFonts w:hint="eastAsia"/>
         </w:rPr>
         <w:t>uuid</w:t>
       </w:r>
+      <w:proofErr w:type="spellEnd"/>
       <w:r>
         <w:rPr>
           <w:rFonts w:hint="eastAsia"/>
@@ -9406,9 +9572,6 @@
     <w:p>
       <w:pPr>
         <w:pStyle w:val="a3"/>
-        <w:rPr>
-          <w:rFonts w:hint="eastAsia"/>
-        </w:rPr>
       </w:pPr>
       <w:r>
         <w:rPr>
@@ -9650,9 +9813,6 @@
     <w:p>
       <w:pPr>
         <w:pStyle w:val="a3"/>
-        <w:rPr>
-          <w:rFonts w:hint="eastAsia"/>
-        </w:rPr>
       </w:pPr>
       <w:r>
         <w:rPr>
@@ -9684,6 +9844,7 @@
         </w:rPr>
         <w:t>十分复杂，并且异常处理并不完善，因此使用</w:t>
       </w:r>
+      <w:proofErr w:type="spellStart"/>
       <w:r>
         <w:t>D</w:t>
       </w:r>
@@ -9693,6 +9854,7 @@
         </w:rPr>
         <w:t>exie</w:t>
       </w:r>
+      <w:proofErr w:type="spellEnd"/>
       <w:r>
         <w:rPr>
           <w:rFonts w:hint="eastAsia"/>
@@ -9846,7 +10008,21 @@
         <w:rPr>
           <w:rFonts w:hint="eastAsia"/>
         </w:rPr>
-        <w:t>是一款是由俄罗斯的程序设计师开发的高性能轻量级</w:t>
+        <w:t>是一款是由俄罗斯的程序设计</w:t>
+      </w:r>
+      <w:proofErr w:type="gramStart"/>
+      <w:r>
+        <w:rPr>
+          <w:rFonts w:hint="eastAsia"/>
+        </w:rPr>
+        <w:t>师开发</w:t>
+      </w:r>
+      <w:proofErr w:type="gramEnd"/>
+      <w:r>
+        <w:rPr>
+          <w:rFonts w:hint="eastAsia"/>
+        </w:rPr>
+        <w:t>的高性能轻量级</w:t>
       </w:r>
       <w:r>
         <w:rPr>
@@ -9930,7 +10106,21 @@
         <w:rPr>
           <w:rFonts w:hint="eastAsia"/>
         </w:rPr>
-        <w:t>的并发能力在同类型的网页服务器中表现较好，也因它的稳定性、丰富的功能集、示例配置文件和低系统资源的消耗而闻名。在高连接并发的情况下，</w:t>
+        <w:t>的并发能力在同类型的网页服务器中表现较好，也因它的稳定性、丰富的功能集、示例配置文件和</w:t>
+      </w:r>
+      <w:proofErr w:type="gramStart"/>
+      <w:r>
+        <w:rPr>
+          <w:rFonts w:hint="eastAsia"/>
+        </w:rPr>
+        <w:t>低系统</w:t>
+      </w:r>
+      <w:proofErr w:type="gramEnd"/>
+      <w:r>
+        <w:rPr>
+          <w:rFonts w:hint="eastAsia"/>
+        </w:rPr>
+        <w:t>资源的消耗而闻名。在高连接并发的情况下，</w:t>
       </w:r>
       <w:r>
         <w:rPr>
@@ -10085,9 +10275,6 @@
     <w:p>
       <w:pPr>
         <w:pStyle w:val="a3"/>
-        <w:rPr>
-          <w:rFonts w:hint="eastAsia"/>
-        </w:rPr>
       </w:pPr>
       <w:r>
         <w:rPr>
@@ -10369,12 +10556,14 @@
         </w:rPr>
         <w:t>匹配，采用了同为</w:t>
       </w:r>
+      <w:proofErr w:type="spellStart"/>
       <w:r>
         <w:rPr>
           <w:rFonts w:hint="eastAsia"/>
         </w:rPr>
         <w:t>Nosql</w:t>
       </w:r>
+      <w:proofErr w:type="spellEnd"/>
       <w:r>
         <w:rPr>
           <w:rFonts w:hint="eastAsia"/>
@@ -10439,8 +10628,16 @@
         <w:rPr>
           <w:rFonts w:hint="eastAsia"/>
         </w:rPr>
-        <w:t>将数据存储为一个文档，数据结构由键值</w:t>
-      </w:r>
+        <w:t>将数据存储为一个文档，</w:t>
+      </w:r>
+      <w:proofErr w:type="gramStart"/>
+      <w:r>
+        <w:rPr>
+          <w:rFonts w:hint="eastAsia"/>
+        </w:rPr>
+        <w:t>数据结构由键值</w:t>
+      </w:r>
+      <w:proofErr w:type="gramEnd"/>
       <w:r>
         <w:rPr>
           <w:rFonts w:hint="eastAsia"/>
@@ -10505,15 +10702,26 @@
         <w:rPr>
           <w:rFonts w:hint="eastAsia"/>
         </w:rPr>
-        <w:t>的增删改查等操作。</w:t>
+        <w:t>的</w:t>
+      </w:r>
+      <w:proofErr w:type="gramStart"/>
+      <w:r>
+        <w:rPr>
+          <w:rFonts w:hint="eastAsia"/>
+        </w:rPr>
+        <w:t>增删改查等</w:t>
+      </w:r>
+      <w:proofErr w:type="gramEnd"/>
+      <w:r>
+        <w:rPr>
+          <w:rFonts w:hint="eastAsia"/>
+        </w:rPr>
+        <w:t>操作。</w:t>
       </w:r>
     </w:p>
     <w:p>
       <w:pPr>
         <w:pStyle w:val="a3"/>
-        <w:rPr>
-          <w:rFonts w:hint="eastAsia"/>
-        </w:rPr>
       </w:pPr>
       <w:r>
         <w:rPr>
@@ -10565,6 +10773,7 @@
       <w:pPr>
         <w:pStyle w:val="2"/>
       </w:pPr>
+      <w:bookmarkStart w:id="22" w:name="_Toc69416471"/>
       <w:r>
         <w:rPr>
           <w:rFonts w:hint="eastAsia"/>
@@ -10572,6 +10781,7 @@
         <w:lastRenderedPageBreak/>
         <w:t>项目任务</w:t>
       </w:r>
+      <w:bookmarkEnd w:id="22"/>
     </w:p>
     <w:p>
       <w:pPr>
@@ -10605,7 +10815,21 @@
         <w:rPr>
           <w:rFonts w:hint="eastAsia"/>
         </w:rPr>
-        <w:t>分析清华大学出版社提出的网站访客识别和智能流控具体需求。</w:t>
+        <w:t>分析清华大学出版社提出的网站访客识别和智能</w:t>
+      </w:r>
+      <w:proofErr w:type="gramStart"/>
+      <w:r>
+        <w:rPr>
+          <w:rFonts w:hint="eastAsia"/>
+        </w:rPr>
+        <w:t>流控具体</w:t>
+      </w:r>
+      <w:proofErr w:type="gramEnd"/>
+      <w:r>
+        <w:rPr>
+          <w:rFonts w:hint="eastAsia"/>
+        </w:rPr>
+        <w:t>需求。</w:t>
       </w:r>
     </w:p>
     <w:p>
@@ -10695,9 +10919,6 @@
     <w:p>
       <w:pPr>
         <w:pStyle w:val="a3"/>
-        <w:rPr>
-          <w:rFonts w:hint="eastAsia"/>
-        </w:rPr>
       </w:pPr>
     </w:p>
     <w:p>
@@ -10705,6 +10926,7 @@
         <w:pStyle w:val="1"/>
         <w:spacing w:before="240" w:after="240"/>
       </w:pPr>
+      <w:bookmarkStart w:id="23" w:name="_Toc69416472"/>
       <w:r>
         <w:rPr>
           <w:rFonts w:hint="eastAsia"/>
@@ -10712,17 +10934,20 @@
         <w:lastRenderedPageBreak/>
         <w:t>项目具体实现</w:t>
       </w:r>
+      <w:bookmarkEnd w:id="23"/>
     </w:p>
     <w:p>
       <w:pPr>
         <w:pStyle w:val="2"/>
       </w:pPr>
+      <w:bookmarkStart w:id="24" w:name="_Toc69416473"/>
       <w:r>
         <w:rPr>
           <w:rFonts w:hint="eastAsia"/>
         </w:rPr>
         <w:t>用户识别部分</w:t>
       </w:r>
+      <w:bookmarkEnd w:id="24"/>
     </w:p>
     <w:p>
       <w:pPr>
@@ -10912,9 +11137,6 @@
     <w:p>
       <w:pPr>
         <w:pStyle w:val="a3"/>
-        <w:rPr>
-          <w:rFonts w:hint="eastAsia"/>
-        </w:rPr>
       </w:pPr>
       <w:r>
         <w:rPr>
@@ -10969,12 +11191,14 @@
         </w:rPr>
         <w:t>和</w:t>
       </w:r>
+      <w:proofErr w:type="spellStart"/>
       <w:r>
         <w:rPr>
           <w:rFonts w:hint="eastAsia"/>
         </w:rPr>
         <w:t>evercookie</w:t>
       </w:r>
+      <w:proofErr w:type="spellEnd"/>
       <w:r>
         <w:rPr>
           <w:rFonts w:hint="eastAsia"/>
@@ -11088,23 +11312,33 @@
         </w:rPr>
         <w:t>哈希值，用于标记不同的用户，这里采用了</w:t>
       </w:r>
+      <w:proofErr w:type="spellStart"/>
       <w:r>
         <w:rPr>
           <w:rFonts w:hint="eastAsia"/>
         </w:rPr>
         <w:t>ClientJS</w:t>
       </w:r>
+      <w:proofErr w:type="spellEnd"/>
       <w:r>
         <w:rPr>
           <w:rFonts w:hint="eastAsia"/>
         </w:rPr>
         <w:t>提供的计算方法，通过</w:t>
       </w:r>
-      <w:r>
-        <w:rPr>
-          <w:rFonts w:hint="eastAsia"/>
-        </w:rPr>
-        <w:t>clientjs.getFingerprint()</w:t>
+      <w:proofErr w:type="spellStart"/>
+      <w:r>
+        <w:rPr>
+          <w:rFonts w:hint="eastAsia"/>
+        </w:rPr>
+        <w:t>clientjs.getFingerprint</w:t>
+      </w:r>
+      <w:proofErr w:type="spellEnd"/>
+      <w:r>
+        <w:rPr>
+          <w:rFonts w:hint="eastAsia"/>
+        </w:rPr>
+        <w:t>()</w:t>
       </w:r>
       <w:r>
         <w:rPr>
@@ -11256,12 +11490,14 @@
         </w:rPr>
         <w:t>、</w:t>
       </w:r>
+      <w:proofErr w:type="spellStart"/>
       <w:r>
         <w:rPr>
           <w:rFonts w:hint="eastAsia"/>
         </w:rPr>
         <w:t>timezone</w:t>
       </w:r>
+      <w:proofErr w:type="spellEnd"/>
       <w:r>
         <w:rPr>
           <w:rFonts w:hint="eastAsia"/>
@@ -11332,9 +11568,6 @@
     <w:p>
       <w:pPr>
         <w:pStyle w:val="a3"/>
-        <w:rPr>
-          <w:rFonts w:hint="eastAsia"/>
-        </w:rPr>
       </w:pPr>
       <w:r>
         <w:rPr>
@@ -11431,7 +11664,7 @@
       <w:pPr>
         <w:pStyle w:val="af2"/>
       </w:pPr>
-      <w:bookmarkStart w:id="18" w:name="_Ref69317771"/>
+      <w:bookmarkStart w:id="25" w:name="_Ref69317771"/>
       <w:r>
         <w:rPr>
           <w:rFonts w:hint="eastAsia"/>
@@ -11508,7 +11741,7 @@
       <w:r>
         <w:fldChar w:fldCharType="end"/>
       </w:r>
-      <w:bookmarkEnd w:id="18"/>
+      <w:bookmarkEnd w:id="25"/>
       <w:r>
         <w:t xml:space="preserve"> </w:t>
       </w:r>
@@ -11547,9 +11780,6 @@
             <w:pPr>
               <w:pStyle w:val="af1"/>
               <w:framePr w:wrap="around"/>
-              <w:rPr>
-                <w:rFonts w:hint="eastAsia"/>
-              </w:rPr>
             </w:pPr>
             <w:r>
               <w:rPr>
@@ -11573,9 +11803,6 @@
             <w:pPr>
               <w:pStyle w:val="af1"/>
               <w:framePr w:wrap="around"/>
-              <w:rPr>
-                <w:rFonts w:hint="eastAsia"/>
-              </w:rPr>
             </w:pPr>
             <w:r>
               <w:rPr>
@@ -11594,9 +11821,6 @@
             <w:pPr>
               <w:pStyle w:val="af1"/>
               <w:framePr w:wrap="around"/>
-              <w:rPr>
-                <w:rFonts w:hint="eastAsia"/>
-              </w:rPr>
             </w:pPr>
             <w:r>
               <w:rPr>
@@ -11617,9 +11841,6 @@
             <w:pPr>
               <w:pStyle w:val="af1"/>
               <w:framePr w:wrap="around"/>
-              <w:rPr>
-                <w:rFonts w:hint="eastAsia"/>
-              </w:rPr>
             </w:pPr>
           </w:p>
         </w:tc>
@@ -11631,9 +11852,6 @@
             <w:pPr>
               <w:pStyle w:val="af1"/>
               <w:framePr w:wrap="around"/>
-              <w:rPr>
-                <w:rFonts w:hint="eastAsia"/>
-              </w:rPr>
             </w:pPr>
             <w:r>
               <w:rPr>
@@ -11651,9 +11869,6 @@
             <w:pPr>
               <w:pStyle w:val="af1"/>
               <w:framePr w:wrap="around"/>
-              <w:rPr>
-                <w:rFonts w:hint="eastAsia"/>
-              </w:rPr>
             </w:pPr>
             <w:r>
               <w:rPr>
@@ -11671,9 +11886,6 @@
             <w:pPr>
               <w:pStyle w:val="af1"/>
               <w:framePr w:wrap="around"/>
-              <w:rPr>
-                <w:rFonts w:hint="eastAsia"/>
-              </w:rPr>
             </w:pPr>
             <w:r>
               <w:rPr>
@@ -11693,9 +11905,6 @@
             <w:pPr>
               <w:pStyle w:val="af1"/>
               <w:framePr w:wrap="around"/>
-              <w:rPr>
-                <w:rFonts w:hint="eastAsia"/>
-              </w:rPr>
             </w:pPr>
             <w:r>
               <w:t xml:space="preserve">User </w:t>
@@ -11716,9 +11925,6 @@
             <w:pPr>
               <w:pStyle w:val="af1"/>
               <w:framePr w:wrap="around"/>
-              <w:rPr>
-                <w:rFonts w:hint="eastAsia"/>
-              </w:rPr>
             </w:pPr>
             <w:r>
               <w:rPr>
@@ -11736,9 +11942,6 @@
             <w:pPr>
               <w:pStyle w:val="af1"/>
               <w:framePr w:wrap="around"/>
-              <w:rPr>
-                <w:rFonts w:hint="eastAsia"/>
-              </w:rPr>
             </w:pPr>
             <w:r>
               <w:rPr>
@@ -11756,9 +11959,6 @@
             <w:pPr>
               <w:pStyle w:val="af1"/>
               <w:framePr w:wrap="around"/>
-              <w:rPr>
-                <w:rFonts w:hint="eastAsia"/>
-              </w:rPr>
             </w:pPr>
             <w:r>
               <w:rPr>
@@ -11784,9 +11984,6 @@
             <w:pPr>
               <w:pStyle w:val="af1"/>
               <w:framePr w:wrap="around"/>
-              <w:rPr>
-                <w:rFonts w:hint="eastAsia"/>
-              </w:rPr>
             </w:pPr>
             <w:r>
               <w:t>Accept</w:t>
@@ -11801,9 +11998,6 @@
             <w:pPr>
               <w:pStyle w:val="af1"/>
               <w:framePr w:wrap="around"/>
-              <w:rPr>
-                <w:rFonts w:hint="eastAsia"/>
-              </w:rPr>
             </w:pPr>
             <w:r>
               <w:rPr>
@@ -11821,9 +12015,6 @@
             <w:pPr>
               <w:pStyle w:val="af1"/>
               <w:framePr w:wrap="around"/>
-              <w:rPr>
-                <w:rFonts w:hint="eastAsia"/>
-              </w:rPr>
             </w:pPr>
             <w:r>
               <w:rPr>
@@ -11841,9 +12032,6 @@
             <w:pPr>
               <w:pStyle w:val="af1"/>
               <w:framePr w:wrap="around"/>
-              <w:rPr>
-                <w:rFonts w:hint="eastAsia"/>
-              </w:rPr>
             </w:pPr>
             <w:r>
               <w:rPr>
@@ -11869,9 +12057,6 @@
             <w:pPr>
               <w:pStyle w:val="af1"/>
               <w:framePr w:wrap="around"/>
-              <w:rPr>
-                <w:rFonts w:hint="eastAsia"/>
-              </w:rPr>
             </w:pPr>
             <w:r>
               <w:t>Content encoding</w:t>
@@ -11886,9 +12071,6 @@
             <w:pPr>
               <w:pStyle w:val="af1"/>
               <w:framePr w:wrap="around"/>
-              <w:rPr>
-                <w:rFonts w:hint="eastAsia"/>
-              </w:rPr>
             </w:pPr>
             <w:r>
               <w:rPr>
@@ -11906,9 +12088,6 @@
             <w:pPr>
               <w:pStyle w:val="af1"/>
               <w:framePr w:wrap="around"/>
-              <w:rPr>
-                <w:rFonts w:hint="eastAsia"/>
-              </w:rPr>
             </w:pPr>
             <w:r>
               <w:rPr>
@@ -11926,9 +12105,6 @@
             <w:pPr>
               <w:pStyle w:val="af1"/>
               <w:framePr w:wrap="around"/>
-              <w:rPr>
-                <w:rFonts w:hint="eastAsia"/>
-              </w:rPr>
             </w:pPr>
             <w:r>
               <w:rPr>
@@ -11954,9 +12130,6 @@
             <w:pPr>
               <w:pStyle w:val="af1"/>
               <w:framePr w:wrap="around"/>
-              <w:rPr>
-                <w:rFonts w:hint="eastAsia"/>
-              </w:rPr>
             </w:pPr>
             <w:r>
               <w:t>Content language</w:t>
@@ -11971,9 +12144,6 @@
             <w:pPr>
               <w:pStyle w:val="af1"/>
               <w:framePr w:wrap="around"/>
-              <w:rPr>
-                <w:rFonts w:hint="eastAsia"/>
-              </w:rPr>
             </w:pPr>
             <w:r>
               <w:rPr>
@@ -11991,9 +12161,6 @@
             <w:pPr>
               <w:pStyle w:val="af1"/>
               <w:framePr w:wrap="around"/>
-              <w:rPr>
-                <w:rFonts w:hint="eastAsia"/>
-              </w:rPr>
             </w:pPr>
             <w:r>
               <w:rPr>
@@ -12011,9 +12178,6 @@
             <w:pPr>
               <w:pStyle w:val="af1"/>
               <w:framePr w:wrap="around"/>
-              <w:rPr>
-                <w:rFonts w:hint="eastAsia"/>
-              </w:rPr>
             </w:pPr>
             <w:r>
               <w:rPr>
@@ -12039,9 +12203,6 @@
             <w:pPr>
               <w:pStyle w:val="af1"/>
               <w:framePr w:wrap="around"/>
-              <w:rPr>
-                <w:rFonts w:hint="eastAsia"/>
-              </w:rPr>
             </w:pPr>
             <w:r>
               <w:t>List of plugins</w:t>
@@ -12056,9 +12217,6 @@
             <w:pPr>
               <w:pStyle w:val="af1"/>
               <w:framePr w:wrap="around"/>
-              <w:rPr>
-                <w:rFonts w:hint="eastAsia"/>
-              </w:rPr>
             </w:pPr>
             <w:r>
               <w:rPr>
@@ -12076,9 +12234,6 @@
             <w:pPr>
               <w:pStyle w:val="af1"/>
               <w:framePr w:wrap="around"/>
-              <w:rPr>
-                <w:rFonts w:hint="eastAsia"/>
-              </w:rPr>
             </w:pPr>
             <w:r>
               <w:rPr>
@@ -12096,9 +12251,6 @@
             <w:pPr>
               <w:pStyle w:val="af1"/>
               <w:framePr w:wrap="around"/>
-              <w:rPr>
-                <w:rFonts w:hint="eastAsia"/>
-              </w:rPr>
             </w:pPr>
             <w:r>
               <w:rPr>
@@ -12124,9 +12276,6 @@
             <w:pPr>
               <w:pStyle w:val="af1"/>
               <w:framePr w:wrap="around"/>
-              <w:rPr>
-                <w:rFonts w:hint="eastAsia"/>
-              </w:rPr>
             </w:pPr>
             <w:r>
               <w:t>Cookies enabled</w:t>
@@ -12141,9 +12290,6 @@
             <w:pPr>
               <w:pStyle w:val="af1"/>
               <w:framePr w:wrap="around"/>
-              <w:rPr>
-                <w:rFonts w:hint="eastAsia"/>
-              </w:rPr>
             </w:pPr>
             <w:r>
               <w:rPr>
@@ -12161,9 +12307,6 @@
             <w:pPr>
               <w:pStyle w:val="af1"/>
               <w:framePr w:wrap="around"/>
-              <w:rPr>
-                <w:rFonts w:hint="eastAsia"/>
-              </w:rPr>
             </w:pPr>
             <w:r>
               <w:rPr>
@@ -12181,9 +12324,6 @@
             <w:pPr>
               <w:pStyle w:val="af1"/>
               <w:framePr w:wrap="around"/>
-              <w:rPr>
-                <w:rFonts w:hint="eastAsia"/>
-              </w:rPr>
             </w:pPr>
             <w:r>
               <w:rPr>
@@ -12209,9 +12349,6 @@
             <w:pPr>
               <w:pStyle w:val="af1"/>
               <w:framePr w:wrap="around"/>
-              <w:rPr>
-                <w:rFonts w:hint="eastAsia"/>
-              </w:rPr>
             </w:pPr>
             <w:r>
               <w:t>Use of local/session storage</w:t>
@@ -12226,9 +12363,6 @@
             <w:pPr>
               <w:pStyle w:val="af1"/>
               <w:framePr w:wrap="around"/>
-              <w:rPr>
-                <w:rFonts w:hint="eastAsia"/>
-              </w:rPr>
             </w:pPr>
             <w:r>
               <w:rPr>
@@ -12246,9 +12380,6 @@
             <w:pPr>
               <w:pStyle w:val="af1"/>
               <w:framePr w:wrap="around"/>
-              <w:rPr>
-                <w:rFonts w:hint="eastAsia"/>
-              </w:rPr>
             </w:pPr>
             <w:r>
               <w:rPr>
@@ -12266,9 +12397,6 @@
             <w:pPr>
               <w:pStyle w:val="af1"/>
               <w:framePr w:wrap="around"/>
-              <w:rPr>
-                <w:rFonts w:hint="eastAsia"/>
-              </w:rPr>
             </w:pPr>
             <w:r>
               <w:rPr>
@@ -12294,13 +12422,12 @@
             <w:pPr>
               <w:pStyle w:val="af1"/>
               <w:framePr w:wrap="around"/>
-              <w:rPr>
-                <w:rFonts w:hint="eastAsia"/>
-              </w:rPr>
-            </w:pPr>
+            </w:pPr>
+            <w:proofErr w:type="spellStart"/>
             <w:r>
               <w:t>Timezone</w:t>
             </w:r>
+            <w:proofErr w:type="spellEnd"/>
           </w:p>
         </w:tc>
         <w:tc>
@@ -12311,9 +12438,6 @@
             <w:pPr>
               <w:pStyle w:val="af1"/>
               <w:framePr w:wrap="around"/>
-              <w:rPr>
-                <w:rFonts w:hint="eastAsia"/>
-              </w:rPr>
             </w:pPr>
             <w:r>
               <w:rPr>
@@ -12331,9 +12455,6 @@
             <w:pPr>
               <w:pStyle w:val="af1"/>
               <w:framePr w:wrap="around"/>
-              <w:rPr>
-                <w:rFonts w:hint="eastAsia"/>
-              </w:rPr>
             </w:pPr>
             <w:r>
               <w:rPr>
@@ -12351,9 +12472,6 @@
             <w:pPr>
               <w:pStyle w:val="af1"/>
               <w:framePr w:wrap="around"/>
-              <w:rPr>
-                <w:rFonts w:hint="eastAsia"/>
-              </w:rPr>
             </w:pPr>
             <w:r>
               <w:rPr>
@@ -12379,9 +12497,6 @@
             <w:pPr>
               <w:pStyle w:val="af1"/>
               <w:framePr w:wrap="around"/>
-              <w:rPr>
-                <w:rFonts w:hint="eastAsia"/>
-              </w:rPr>
             </w:pPr>
             <w:r>
               <w:t>Screen resolution and color depth</w:t>
@@ -12396,9 +12511,6 @@
             <w:pPr>
               <w:pStyle w:val="af1"/>
               <w:framePr w:wrap="around"/>
-              <w:rPr>
-                <w:rFonts w:hint="eastAsia"/>
-              </w:rPr>
             </w:pPr>
             <w:r>
               <w:rPr>
@@ -12416,9 +12528,6 @@
             <w:pPr>
               <w:pStyle w:val="af1"/>
               <w:framePr w:wrap="around"/>
-              <w:rPr>
-                <w:rFonts w:hint="eastAsia"/>
-              </w:rPr>
             </w:pPr>
             <w:r>
               <w:rPr>
@@ -12436,9 +12545,6 @@
             <w:pPr>
               <w:pStyle w:val="af1"/>
               <w:framePr w:wrap="around"/>
-              <w:rPr>
-                <w:rFonts w:hint="eastAsia"/>
-              </w:rPr>
             </w:pPr>
             <w:r>
               <w:rPr>
@@ -12464,9 +12570,6 @@
             <w:pPr>
               <w:pStyle w:val="af1"/>
               <w:framePr w:wrap="around"/>
-              <w:rPr>
-                <w:rFonts w:hint="eastAsia"/>
-              </w:rPr>
             </w:pPr>
             <w:r>
               <w:t>List of fonts (Flash)</w:t>
@@ -12481,9 +12584,6 @@
             <w:pPr>
               <w:pStyle w:val="af1"/>
               <w:framePr w:wrap="around"/>
-              <w:rPr>
-                <w:rFonts w:hint="eastAsia"/>
-              </w:rPr>
             </w:pPr>
             <w:r>
               <w:rPr>
@@ -12501,9 +12601,6 @@
             <w:pPr>
               <w:pStyle w:val="af1"/>
               <w:framePr w:wrap="around"/>
-              <w:rPr>
-                <w:rFonts w:hint="eastAsia"/>
-              </w:rPr>
             </w:pPr>
             <w:r>
               <w:rPr>
@@ -12521,9 +12618,6 @@
             <w:pPr>
               <w:pStyle w:val="af1"/>
               <w:framePr w:wrap="around"/>
-              <w:rPr>
-                <w:rFonts w:hint="eastAsia"/>
-              </w:rPr>
             </w:pPr>
             <w:r>
               <w:rPr>
@@ -12549,9 +12643,6 @@
             <w:pPr>
               <w:pStyle w:val="af1"/>
               <w:framePr w:wrap="around"/>
-              <w:rPr>
-                <w:rFonts w:hint="eastAsia"/>
-              </w:rPr>
             </w:pPr>
             <w:r>
               <w:t>List of HTTP headers</w:t>
@@ -12566,9 +12657,6 @@
             <w:pPr>
               <w:pStyle w:val="af1"/>
               <w:framePr w:wrap="around"/>
-              <w:rPr>
-                <w:rFonts w:hint="eastAsia"/>
-              </w:rPr>
             </w:pPr>
             <w:r>
               <w:rPr>
@@ -12586,9 +12674,6 @@
             <w:pPr>
               <w:pStyle w:val="af1"/>
               <w:framePr w:wrap="around"/>
-              <w:rPr>
-                <w:rFonts w:hint="eastAsia"/>
-              </w:rPr>
             </w:pPr>
             <w:r>
               <w:rPr>
@@ -12606,9 +12691,6 @@
             <w:pPr>
               <w:pStyle w:val="af1"/>
               <w:framePr w:wrap="around"/>
-              <w:rPr>
-                <w:rFonts w:hint="eastAsia"/>
-              </w:rPr>
             </w:pPr>
             <w:r>
               <w:rPr>
@@ -12634,9 +12716,6 @@
             <w:pPr>
               <w:pStyle w:val="af1"/>
               <w:framePr w:wrap="around"/>
-              <w:rPr>
-                <w:rFonts w:hint="eastAsia"/>
-              </w:rPr>
             </w:pPr>
             <w:r>
               <w:t>Platform</w:t>
@@ -12651,9 +12730,6 @@
             <w:pPr>
               <w:pStyle w:val="af1"/>
               <w:framePr w:wrap="around"/>
-              <w:rPr>
-                <w:rFonts w:hint="eastAsia"/>
-              </w:rPr>
             </w:pPr>
             <w:r>
               <w:rPr>
@@ -12671,9 +12747,6 @@
             <w:pPr>
               <w:pStyle w:val="af1"/>
               <w:framePr w:wrap="around"/>
-              <w:rPr>
-                <w:rFonts w:hint="eastAsia"/>
-              </w:rPr>
             </w:pPr>
             <w:r>
               <w:rPr>
@@ -12691,9 +12764,6 @@
             <w:pPr>
               <w:pStyle w:val="af1"/>
               <w:framePr w:wrap="around"/>
-              <w:rPr>
-                <w:rFonts w:hint="eastAsia"/>
-              </w:rPr>
             </w:pPr>
             <w:r>
               <w:rPr>
@@ -12719,9 +12789,6 @@
             <w:pPr>
               <w:pStyle w:val="af1"/>
               <w:framePr w:wrap="around"/>
-              <w:rPr>
-                <w:rFonts w:hint="eastAsia"/>
-              </w:rPr>
             </w:pPr>
             <w:r>
               <w:t>Do Not Track</w:t>
@@ -12736,9 +12803,6 @@
             <w:pPr>
               <w:pStyle w:val="af1"/>
               <w:framePr w:wrap="around"/>
-              <w:rPr>
-                <w:rFonts w:hint="eastAsia"/>
-              </w:rPr>
             </w:pPr>
             <w:r>
               <w:rPr>
@@ -12756,9 +12820,6 @@
             <w:pPr>
               <w:pStyle w:val="af1"/>
               <w:framePr w:wrap="around"/>
-              <w:rPr>
-                <w:rFonts w:hint="eastAsia"/>
-              </w:rPr>
             </w:pPr>
             <w:r>
               <w:rPr>
@@ -12776,9 +12837,6 @@
             <w:pPr>
               <w:pStyle w:val="af1"/>
               <w:framePr w:wrap="around"/>
-              <w:rPr>
-                <w:rFonts w:hint="eastAsia"/>
-              </w:rPr>
             </w:pPr>
             <w:r>
               <w:rPr>
@@ -12804,9 +12862,6 @@
             <w:pPr>
               <w:pStyle w:val="af1"/>
               <w:framePr w:wrap="around"/>
-              <w:rPr>
-                <w:rFonts w:hint="eastAsia"/>
-              </w:rPr>
             </w:pPr>
             <w:r>
               <w:t>Canvas</w:t>
@@ -12821,9 +12876,6 @@
             <w:pPr>
               <w:pStyle w:val="af1"/>
               <w:framePr w:wrap="around"/>
-              <w:rPr>
-                <w:rFonts w:hint="eastAsia"/>
-              </w:rPr>
             </w:pPr>
             <w:r>
               <w:rPr>
@@ -12841,9 +12893,6 @@
             <w:pPr>
               <w:pStyle w:val="af1"/>
               <w:framePr w:wrap="around"/>
-              <w:rPr>
-                <w:rFonts w:hint="eastAsia"/>
-              </w:rPr>
             </w:pPr>
             <w:r>
               <w:rPr>
@@ -12861,9 +12910,6 @@
             <w:pPr>
               <w:pStyle w:val="af1"/>
               <w:framePr w:wrap="around"/>
-              <w:rPr>
-                <w:rFonts w:hint="eastAsia"/>
-              </w:rPr>
             </w:pPr>
             <w:r>
               <w:rPr>
@@ -12889,9 +12935,6 @@
             <w:pPr>
               <w:pStyle w:val="af1"/>
               <w:framePr w:wrap="around"/>
-              <w:rPr>
-                <w:rFonts w:hint="eastAsia"/>
-              </w:rPr>
             </w:pPr>
             <w:r>
               <w:t>WebGL Vendor</w:t>
@@ -12906,9 +12949,6 @@
             <w:pPr>
               <w:pStyle w:val="af1"/>
               <w:framePr w:wrap="around"/>
-              <w:rPr>
-                <w:rFonts w:hint="eastAsia"/>
-              </w:rPr>
             </w:pPr>
             <w:r>
               <w:rPr>
@@ -12926,9 +12966,6 @@
             <w:pPr>
               <w:pStyle w:val="af1"/>
               <w:framePr w:wrap="around"/>
-              <w:rPr>
-                <w:rFonts w:hint="eastAsia"/>
-              </w:rPr>
             </w:pPr>
             <w:r>
               <w:rPr>
@@ -12946,9 +12983,6 @@
             <w:pPr>
               <w:pStyle w:val="af1"/>
               <w:framePr w:wrap="around"/>
-              <w:rPr>
-                <w:rFonts w:hint="eastAsia"/>
-              </w:rPr>
             </w:pPr>
             <w:r>
               <w:rPr>
@@ -12974,9 +13008,6 @@
             <w:pPr>
               <w:pStyle w:val="af1"/>
               <w:framePr w:wrap="around"/>
-              <w:rPr>
-                <w:rFonts w:hint="eastAsia"/>
-              </w:rPr>
             </w:pPr>
             <w:r>
               <w:t>WebGL Renderer</w:t>
@@ -12991,9 +13022,6 @@
             <w:pPr>
               <w:pStyle w:val="af1"/>
               <w:framePr w:wrap="around"/>
-              <w:rPr>
-                <w:rFonts w:hint="eastAsia"/>
-              </w:rPr>
             </w:pPr>
             <w:r>
               <w:rPr>
@@ -13011,9 +13039,6 @@
             <w:pPr>
               <w:pStyle w:val="af1"/>
               <w:framePr w:wrap="around"/>
-              <w:rPr>
-                <w:rFonts w:hint="eastAsia"/>
-              </w:rPr>
             </w:pPr>
             <w:r>
               <w:rPr>
@@ -13031,9 +13056,6 @@
             <w:pPr>
               <w:pStyle w:val="af1"/>
               <w:framePr w:wrap="around"/>
-              <w:rPr>
-                <w:rFonts w:hint="eastAsia"/>
-              </w:rPr>
             </w:pPr>
             <w:r>
               <w:rPr>
@@ -13059,9 +13081,6 @@
             <w:pPr>
               <w:pStyle w:val="af1"/>
               <w:framePr w:wrap="around"/>
-              <w:rPr>
-                <w:rFonts w:hint="eastAsia"/>
-              </w:rPr>
             </w:pPr>
             <w:r>
               <w:t>Use of an Ad blocker</w:t>
@@ -13076,9 +13095,6 @@
             <w:pPr>
               <w:pStyle w:val="af1"/>
               <w:framePr w:wrap="around"/>
-              <w:rPr>
-                <w:rFonts w:hint="eastAsia"/>
-              </w:rPr>
             </w:pPr>
             <w:r>
               <w:rPr>
@@ -13096,9 +13112,6 @@
             <w:pPr>
               <w:pStyle w:val="af1"/>
               <w:framePr w:wrap="around"/>
-              <w:rPr>
-                <w:rFonts w:hint="eastAsia"/>
-              </w:rPr>
             </w:pPr>
             <w:r>
               <w:rPr>
@@ -13116,9 +13129,6 @@
             <w:pPr>
               <w:pStyle w:val="af1"/>
               <w:framePr w:wrap="around"/>
-              <w:rPr>
-                <w:rFonts w:hint="eastAsia"/>
-              </w:rPr>
             </w:pPr>
             <w:r>
               <w:rPr>
@@ -13144,9 +13154,6 @@
             <w:pPr>
               <w:pStyle w:val="af1"/>
               <w:framePr w:wrap="around"/>
-              <w:rPr>
-                <w:rFonts w:hint="eastAsia"/>
-              </w:rPr>
             </w:pPr>
             <w:r>
               <w:t>Screen Ratio</w:t>
@@ -13161,9 +13168,6 @@
             <w:pPr>
               <w:pStyle w:val="af1"/>
               <w:framePr w:wrap="around"/>
-              <w:rPr>
-                <w:rFonts w:hint="eastAsia"/>
-              </w:rPr>
             </w:pPr>
             <w:r>
               <w:rPr>
@@ -13181,9 +13185,6 @@
             <w:pPr>
               <w:pStyle w:val="af1"/>
               <w:framePr w:wrap="around"/>
-              <w:rPr>
-                <w:rFonts w:hint="eastAsia"/>
-              </w:rPr>
             </w:pPr>
             <w:r>
               <w:rPr>
@@ -13201,9 +13202,6 @@
             <w:pPr>
               <w:pStyle w:val="af1"/>
               <w:framePr w:wrap="around"/>
-              <w:rPr>
-                <w:rFonts w:hint="eastAsia"/>
-              </w:rPr>
             </w:pPr>
             <w:r>
               <w:rPr>
@@ -13229,9 +13227,6 @@
             <w:pPr>
               <w:pStyle w:val="af1"/>
               <w:framePr w:wrap="around"/>
-              <w:rPr>
-                <w:rFonts w:hint="eastAsia"/>
-              </w:rPr>
             </w:pPr>
             <w:r>
               <w:t>List of fonts (JavaScript)</w:t>
@@ -13246,9 +13241,6 @@
             <w:pPr>
               <w:pStyle w:val="af1"/>
               <w:framePr w:wrap="around"/>
-              <w:rPr>
-                <w:rFonts w:hint="eastAsia"/>
-              </w:rPr>
             </w:pPr>
             <w:r>
               <w:rPr>
@@ -13266,9 +13258,6 @@
             <w:pPr>
               <w:pStyle w:val="af1"/>
               <w:framePr w:wrap="around"/>
-              <w:rPr>
-                <w:rFonts w:hint="eastAsia"/>
-              </w:rPr>
             </w:pPr>
             <w:r>
               <w:rPr>
@@ -13286,9 +13275,6 @@
             <w:pPr>
               <w:pStyle w:val="af1"/>
               <w:framePr w:wrap="around"/>
-              <w:rPr>
-                <w:rFonts w:hint="eastAsia"/>
-              </w:rPr>
             </w:pPr>
             <w:r>
               <w:rPr>
@@ -13314,13 +13300,12 @@
             <w:pPr>
               <w:pStyle w:val="af1"/>
               <w:framePr w:wrap="around"/>
-              <w:rPr>
-                <w:rFonts w:hint="eastAsia"/>
-              </w:rPr>
-            </w:pPr>
+            </w:pPr>
+            <w:proofErr w:type="spellStart"/>
             <w:r>
               <w:t>AudioContext</w:t>
             </w:r>
+            <w:proofErr w:type="spellEnd"/>
           </w:p>
         </w:tc>
         <w:tc>
@@ -13331,9 +13316,6 @@
             <w:pPr>
               <w:pStyle w:val="af1"/>
               <w:framePr w:wrap="around"/>
-              <w:rPr>
-                <w:rFonts w:hint="eastAsia"/>
-              </w:rPr>
             </w:pPr>
             <w:r>
               <w:rPr>
@@ -13351,9 +13333,6 @@
             <w:pPr>
               <w:pStyle w:val="af1"/>
               <w:framePr w:wrap="around"/>
-              <w:rPr>
-                <w:rFonts w:hint="eastAsia"/>
-              </w:rPr>
             </w:pPr>
             <w:r>
               <w:rPr>
@@ -13371,9 +13350,6 @@
             <w:pPr>
               <w:pStyle w:val="af1"/>
               <w:framePr w:wrap="around"/>
-              <w:rPr>
-                <w:rFonts w:hint="eastAsia"/>
-              </w:rPr>
             </w:pPr>
             <w:r>
               <w:rPr>
@@ -13399,9 +13375,6 @@
             <w:pPr>
               <w:pStyle w:val="af1"/>
               <w:framePr w:wrap="around"/>
-              <w:rPr>
-                <w:rFonts w:hint="eastAsia"/>
-              </w:rPr>
             </w:pPr>
             <w:r>
               <w:t>CPU Virtual cores</w:t>
@@ -13416,9 +13389,6 @@
             <w:pPr>
               <w:pStyle w:val="af1"/>
               <w:framePr w:wrap="around"/>
-              <w:rPr>
-                <w:rFonts w:hint="eastAsia"/>
-              </w:rPr>
             </w:pPr>
             <w:r>
               <w:rPr>
@@ -13436,9 +13406,6 @@
             <w:pPr>
               <w:pStyle w:val="af1"/>
               <w:framePr w:wrap="around"/>
-              <w:rPr>
-                <w:rFonts w:hint="eastAsia"/>
-              </w:rPr>
             </w:pPr>
             <w:r>
               <w:rPr>
@@ -13456,9 +13423,6 @@
             <w:pPr>
               <w:pStyle w:val="af1"/>
               <w:framePr w:wrap="around"/>
-              <w:rPr>
-                <w:rFonts w:hint="eastAsia"/>
-              </w:rPr>
             </w:pPr>
             <w:r>
               <w:rPr>
@@ -13480,17 +13444,11 @@
       <w:pPr>
         <w:pStyle w:val="a3"/>
         <w:ind w:firstLineChars="0" w:firstLine="0"/>
-        <w:rPr>
-          <w:rFonts w:hint="eastAsia"/>
-        </w:rPr>
       </w:pPr>
     </w:p>
     <w:p>
       <w:pPr>
         <w:pStyle w:val="a3"/>
-        <w:rPr>
-          <w:rFonts w:hint="eastAsia"/>
-        </w:rPr>
       </w:pPr>
       <w:r>
         <w:rPr>
@@ -13526,7 +13484,7 @@
         <w:rPr>
           <w:noProof/>
         </w:rPr>
-        <w:t>2</w:t>
+        <w:t>3</w:t>
       </w:r>
       <w:r>
         <w:t>.</w:t>
@@ -13535,7 +13493,28 @@
         <w:rPr>
           <w:noProof/>
         </w:rPr>
-        <w:t>3</w:t>
+        <w:t>1</w:t>
+      </w:r>
+      <w:r>
+        <w:fldChar w:fldCharType="end"/>
+      </w:r>
+      <w:r>
+        <w:fldChar w:fldCharType="begin"/>
+      </w:r>
+      <w:r>
+        <w:instrText xml:space="preserve"> </w:instrText>
+      </w:r>
+      <w:r>
+        <w:rPr>
+          <w:rFonts w:hint="eastAsia"/>
+        </w:rPr>
+        <w:instrText>REF _Ref69303718 \h</w:instrText>
+      </w:r>
+      <w:r>
+        <w:instrText xml:space="preserve"> </w:instrText>
+      </w:r>
+      <w:r>
+        <w:fldChar w:fldCharType="separate"/>
       </w:r>
       <w:r>
         <w:fldChar w:fldCharType="end"/>
@@ -13550,9 +13529,6 @@
     <w:p>
       <w:pPr>
         <w:pStyle w:val="ab"/>
-        <w:rPr>
-          <w:rFonts w:hint="eastAsia"/>
-        </w:rPr>
       </w:pPr>
       <w:r>
         <w:drawing>
@@ -13603,7 +13579,7 @@
       <w:pPr>
         <w:pStyle w:val="ae"/>
       </w:pPr>
-      <w:bookmarkStart w:id="19" w:name="_Ref69303718"/>
+      <w:bookmarkStart w:id="26" w:name="_Ref69303718"/>
       <w:r>
         <w:rPr>
           <w:rFonts w:hint="eastAsia"/>
@@ -13632,7 +13608,7 @@
         <w:rPr>
           <w:noProof/>
         </w:rPr>
-        <w:t>2</w:t>
+        <w:t>3</w:t>
       </w:r>
       <w:r>
         <w:fldChar w:fldCharType="end"/>
@@ -13674,12 +13650,12 @@
         <w:rPr>
           <w:noProof/>
         </w:rPr>
-        <w:t>3</w:t>
+        <w:t>1</w:t>
       </w:r>
       <w:r>
         <w:fldChar w:fldCharType="end"/>
       </w:r>
-      <w:bookmarkEnd w:id="19"/>
+      <w:bookmarkEnd w:id="26"/>
       <w:r>
         <w:t xml:space="preserve"> </w:t>
       </w:r>
@@ -13699,116 +13675,931 @@
     <w:p>
       <w:pPr>
         <w:pStyle w:val="a3"/>
-        <w:rPr>
-          <w:rFonts w:hint="eastAsia"/>
-        </w:rPr>
       </w:pPr>
     </w:p>
     <w:p>
       <w:pPr>
-        <w:pStyle w:val="a3"/>
-      </w:pPr>
+        <w:pStyle w:val="2"/>
+        <w:rPr>
+          <w:rFonts w:hint="eastAsia"/>
+        </w:rPr>
+      </w:pPr>
+      <w:bookmarkStart w:id="27" w:name="_Toc69416474"/>
+      <w:r>
+        <w:rPr>
+          <w:rFonts w:hint="eastAsia"/>
+        </w:rPr>
+        <w:lastRenderedPageBreak/>
+        <w:t>爬虫</w:t>
+      </w:r>
+      <w:r>
+        <w:rPr>
+          <w:rFonts w:hint="eastAsia"/>
+        </w:rPr>
+        <w:t>识别部分</w:t>
+      </w:r>
+      <w:bookmarkEnd w:id="27"/>
     </w:p>
     <w:p>
       <w:pPr>
         <w:pStyle w:val="a3"/>
-        <w:rPr>
-          <w:rFonts w:hint="eastAsia"/>
-        </w:rPr>
-      </w:pPr>
+      </w:pPr>
+      <w:r>
+        <w:rPr>
+          <w:rFonts w:hint="eastAsia"/>
+        </w:rPr>
+        <w:t>本项目的爬虫识别方式主要为特征识别以及频率控制。</w:t>
+      </w:r>
+      <w:r>
+        <w:rPr>
+          <w:rFonts w:hint="eastAsia"/>
+        </w:rPr>
+        <w:t>特征识别反爬虫是指通过客户端的特征、属性或用户行为特点来区分正常用户和爬虫程序。</w:t>
+      </w:r>
     </w:p>
     <w:p>
       <w:pPr>
-        <w:pStyle w:val="3"/>
-      </w:pPr>
-      <w:bookmarkStart w:id="20" w:name="_Toc69240084"/>
-      <w:r>
-        <w:lastRenderedPageBreak/>
-        <w:t>人工生成数据集</w:t>
-      </w:r>
-      <w:bookmarkEnd w:id="20"/>
+        <w:pStyle w:val="a3"/>
+        <w:rPr>
+          <w:rFonts w:hint="eastAsia"/>
+        </w:rPr>
+      </w:pPr>
+      <w:r>
+        <w:rPr>
+          <w:rFonts w:hint="eastAsia"/>
+        </w:rPr>
+        <w:t>（</w:t>
+      </w:r>
+      <w:r>
+        <w:rPr>
+          <w:rFonts w:hint="eastAsia"/>
+        </w:rPr>
+        <w:t>undone</w:t>
+      </w:r>
+      <w:r>
+        <w:rPr>
+          <w:rFonts w:hint="eastAsia"/>
+        </w:rPr>
+        <w:t>，去重）</w:t>
+      </w:r>
     </w:p>
     <w:p>
       <w:pPr>
         <w:pStyle w:val="a3"/>
       </w:pPr>
       <w:r>
-        <w:t>输入参数如</w:t>
-      </w:r>
-      <w:r>
-        <w:fldChar w:fldCharType="begin"/>
-      </w:r>
-      <w:r>
-        <w:instrText xml:space="preserve"> REF _Ref5561762 \h </w:instrText>
-      </w:r>
-      <w:r>
-        <w:fldChar w:fldCharType="separate"/>
-      </w:r>
-      <w:r>
-        <w:t>表</w:t>
-      </w:r>
-      <w:r>
-        <w:rPr>
-          <w:noProof/>
-        </w:rPr>
-        <w:t>5</w:t>
-      </w:r>
-      <w:r>
-        <w:t>.</w:t>
-      </w:r>
-      <w:r>
-        <w:rPr>
-          <w:noProof/>
-        </w:rPr>
-        <w:t>1</w:t>
-      </w:r>
-      <w:r>
-        <w:fldChar w:fldCharType="end"/>
-      </w:r>
-      <w:r>
-        <w:t>所示。</w:t>
+        <w:rPr>
+          <w:rFonts w:hint="eastAsia"/>
+        </w:rPr>
+        <w:t>Navigator</w:t>
+      </w:r>
+      <w:r>
+        <w:rPr>
+          <w:rFonts w:hint="eastAsia"/>
+        </w:rPr>
+        <w:t>对象的</w:t>
+      </w:r>
+      <w:proofErr w:type="spellStart"/>
+      <w:r>
+        <w:rPr>
+          <w:rFonts w:hint="eastAsia"/>
+        </w:rPr>
+        <w:t>cookieEnable</w:t>
+      </w:r>
+      <w:proofErr w:type="spellEnd"/>
+      <w:r>
+        <w:rPr>
+          <w:rFonts w:hint="eastAsia"/>
+        </w:rPr>
+        <w:t>、</w:t>
+      </w:r>
+      <w:r>
+        <w:rPr>
+          <w:rFonts w:hint="eastAsia"/>
+        </w:rPr>
+        <w:t xml:space="preserve"> platform</w:t>
+      </w:r>
+      <w:r>
+        <w:rPr>
+          <w:rFonts w:hint="eastAsia"/>
+        </w:rPr>
+        <w:t>、</w:t>
+      </w:r>
+      <w:r>
+        <w:rPr>
+          <w:rFonts w:hint="eastAsia"/>
+        </w:rPr>
+        <w:t xml:space="preserve"> plugins</w:t>
+      </w:r>
+      <w:r>
+        <w:rPr>
+          <w:rFonts w:hint="eastAsia"/>
+        </w:rPr>
+        <w:t>等属性和</w:t>
+      </w:r>
+      <w:r>
+        <w:rPr>
+          <w:rFonts w:hint="eastAsia"/>
+        </w:rPr>
+        <w:t xml:space="preserve"> Screen</w:t>
+      </w:r>
+      <w:r>
+        <w:rPr>
+          <w:rFonts w:hint="eastAsia"/>
+        </w:rPr>
+        <w:t>对象的一些属性可以作为判断依据。</w:t>
+      </w:r>
+      <w:r>
+        <w:rPr>
+          <w:rFonts w:hint="eastAsia"/>
+        </w:rPr>
+        <w:t>通过</w:t>
+      </w:r>
+      <w:r>
+        <w:rPr>
+          <w:rFonts w:hint="eastAsia"/>
+        </w:rPr>
+        <w:t>将浏览器请求头中的</w:t>
+      </w:r>
+      <w:r>
+        <w:rPr>
+          <w:rFonts w:hint="eastAsia"/>
+        </w:rPr>
+        <w:t>User Agent</w:t>
+      </w:r>
+      <w:r>
+        <w:rPr>
+          <w:rFonts w:hint="eastAsia"/>
+        </w:rPr>
+        <w:t>值与</w:t>
+      </w:r>
+      <w:r>
+        <w:rPr>
+          <w:rFonts w:hint="eastAsia"/>
+        </w:rPr>
+        <w:t xml:space="preserve">navigator. </w:t>
+      </w:r>
+      <w:proofErr w:type="spellStart"/>
+      <w:r>
+        <w:rPr>
+          <w:rFonts w:hint="eastAsia"/>
+        </w:rPr>
+        <w:t>userAgent</w:t>
+      </w:r>
+      <w:proofErr w:type="spellEnd"/>
+      <w:r>
+        <w:rPr>
+          <w:rFonts w:hint="eastAsia"/>
+        </w:rPr>
+        <w:t xml:space="preserve"> </w:t>
+      </w:r>
+      <w:r>
+        <w:rPr>
+          <w:rFonts w:hint="eastAsia"/>
+        </w:rPr>
+        <w:t>属性值进行对比，结合</w:t>
+      </w:r>
+      <w:r>
+        <w:rPr>
+          <w:rFonts w:hint="eastAsia"/>
+        </w:rPr>
+        <w:t>navigator. platform</w:t>
+      </w:r>
+      <w:r>
+        <w:rPr>
+          <w:rFonts w:hint="eastAsia"/>
+        </w:rPr>
+        <w:t>就可以判断客户端是否使用随机切换的</w:t>
+      </w:r>
+      <w:r>
+        <w:rPr>
+          <w:rFonts w:hint="eastAsia"/>
+        </w:rPr>
+        <w:t>User Agent</w:t>
+      </w:r>
+      <w:r>
+        <w:rPr>
+          <w:rFonts w:hint="eastAsia"/>
+        </w:rPr>
+        <w:t>，如果值不同则将客户端</w:t>
+      </w:r>
+      <w:r>
+        <w:rPr>
+          <w:rFonts w:hint="eastAsia"/>
+        </w:rPr>
+        <w:t>进行标记</w:t>
+      </w:r>
+      <w:r>
+        <w:rPr>
+          <w:rFonts w:hint="eastAsia"/>
+        </w:rPr>
+        <w:t>。</w:t>
+      </w:r>
+      <w:r>
+        <w:rPr>
+          <w:rFonts w:hint="eastAsia"/>
+        </w:rPr>
+        <w:t>User Agent</w:t>
+      </w:r>
+      <w:r>
+        <w:rPr>
+          <w:rFonts w:hint="eastAsia"/>
+        </w:rPr>
+        <w:t>中的操作系统显示为</w:t>
+      </w:r>
+      <w:r>
+        <w:rPr>
+          <w:rFonts w:hint="eastAsia"/>
+        </w:rPr>
+        <w:t xml:space="preserve"> Win32 </w:t>
+      </w:r>
+      <w:r>
+        <w:rPr>
+          <w:rFonts w:hint="eastAsia"/>
+        </w:rPr>
+        <w:t>，如果</w:t>
+      </w:r>
+      <w:r>
+        <w:rPr>
+          <w:rFonts w:hint="eastAsia"/>
+        </w:rPr>
+        <w:t xml:space="preserve"> </w:t>
+      </w:r>
+      <w:proofErr w:type="spellStart"/>
+      <w:r>
+        <w:rPr>
+          <w:rFonts w:hint="eastAsia"/>
+        </w:rPr>
+        <w:t>navigator.platfom</w:t>
+      </w:r>
+      <w:proofErr w:type="spellEnd"/>
+      <w:r>
+        <w:rPr>
+          <w:rFonts w:hint="eastAsia"/>
+        </w:rPr>
+        <w:t>属性值与此不符，也可以将该客户端</w:t>
+      </w:r>
+      <w:r>
+        <w:rPr>
+          <w:rFonts w:hint="eastAsia"/>
+        </w:rPr>
+        <w:t>进行标记</w:t>
+      </w:r>
+      <w:r>
+        <w:rPr>
+          <w:rFonts w:hint="eastAsia"/>
+        </w:rPr>
+        <w:t>。</w:t>
       </w:r>
     </w:p>
     <w:p>
       <w:pPr>
-        <w:pStyle w:val="af2"/>
-      </w:pPr>
-      <w:bookmarkStart w:id="21" w:name="_Ref5561762"/>
-      <w:r>
-        <w:t>表</w:t>
+        <w:pStyle w:val="a3"/>
+        <w:rPr>
+          <w:rFonts w:hint="eastAsia"/>
+        </w:rPr>
+      </w:pPr>
+      <w:r>
+        <w:rPr>
+          <w:rFonts w:hint="eastAsia"/>
+        </w:rPr>
+        <w:t>另外，</w:t>
+      </w:r>
+      <w:r>
+        <w:rPr>
+          <w:rFonts w:hint="eastAsia"/>
+        </w:rPr>
+        <w:t>User</w:t>
+      </w:r>
+      <w:r>
+        <w:t xml:space="preserve"> </w:t>
+      </w:r>
+      <w:r>
+        <w:rPr>
+          <w:rFonts w:hint="eastAsia"/>
+        </w:rPr>
+        <w:t xml:space="preserve">Agent </w:t>
+      </w:r>
+      <w:r>
+        <w:rPr>
+          <w:rFonts w:hint="eastAsia"/>
+        </w:rPr>
+        <w:t>属性值可以作为客户端特征，屏幕分辨率也可以作为客户端特征。</w:t>
+      </w:r>
+      <w:r>
+        <w:rPr>
+          <w:rFonts w:hint="eastAsia"/>
+        </w:rPr>
+        <w:t>此外，</w:t>
+      </w:r>
+      <w:r>
+        <w:rPr>
+          <w:rFonts w:hint="eastAsia"/>
+        </w:rPr>
+        <w:t>除非客户端的计算机运行在虚拟机中或是年代久远</w:t>
+      </w:r>
+      <w:r>
+        <w:rPr>
+          <w:rFonts w:hint="eastAsia"/>
+        </w:rPr>
+        <w:t>，</w:t>
+      </w:r>
+      <w:r>
+        <w:rPr>
+          <w:rFonts w:hint="eastAsia"/>
+        </w:rPr>
+        <w:t>个人计算机的核心数量</w:t>
+      </w:r>
+      <w:r>
+        <w:rPr>
+          <w:rFonts w:hint="eastAsia"/>
+        </w:rPr>
+        <w:t>一般</w:t>
+      </w:r>
+      <w:r>
+        <w:rPr>
+          <w:rFonts w:hint="eastAsia"/>
+        </w:rPr>
+        <w:t>为</w:t>
+      </w:r>
+      <w:r>
+        <w:rPr>
+          <w:rFonts w:hint="eastAsia"/>
+        </w:rPr>
+        <w:t xml:space="preserve"> 2 </w:t>
+      </w:r>
+      <w:proofErr w:type="gramStart"/>
+      <w:r>
+        <w:rPr>
+          <w:rFonts w:hint="eastAsia"/>
+        </w:rPr>
+        <w:t>个</w:t>
+      </w:r>
+      <w:proofErr w:type="gramEnd"/>
+      <w:r>
+        <w:rPr>
+          <w:rFonts w:hint="eastAsia"/>
+        </w:rPr>
+        <w:t>以上。因此，</w:t>
+      </w:r>
+      <w:r>
+        <w:rPr>
+          <w:rFonts w:hint="eastAsia"/>
+        </w:rPr>
+        <w:t xml:space="preserve">CPU </w:t>
+      </w:r>
+      <w:r>
+        <w:rPr>
+          <w:rFonts w:hint="eastAsia"/>
+        </w:rPr>
+        <w:t>核心数量同样可以作为客户端特征。不同渲染工具的浏览器插件数量也是不相同的，虽然插件数量与渲染工具关联并不大，但这个属性值可以作为客户端特征。</w:t>
+      </w:r>
+      <w:r>
+        <w:rPr>
+          <w:rFonts w:hint="eastAsia"/>
+        </w:rPr>
+        <w:t>不过，</w:t>
+      </w:r>
+      <w:r>
+        <w:rPr>
+          <w:rFonts w:hint="eastAsia"/>
+        </w:rPr>
+        <w:t>属性值可以作为特征并不代表服务器端通过单个属性值就能确认客户端身份，只是判断客户端身份的依据之一。</w:t>
+      </w:r>
+    </w:p>
+    <w:p>
+      <w:pPr>
+        <w:pStyle w:val="a3"/>
+      </w:pPr>
+      <w:r>
+        <w:rPr>
+          <w:rFonts w:hint="eastAsia"/>
+        </w:rPr>
+        <w:t>由于</w:t>
+      </w:r>
+      <w:r>
+        <w:rPr>
+          <w:rFonts w:hint="eastAsia"/>
+        </w:rPr>
+        <w:t>这些属性的值可以通过</w:t>
+      </w:r>
+      <w:r>
+        <w:rPr>
+          <w:rFonts w:hint="eastAsia"/>
+        </w:rPr>
+        <w:t xml:space="preserve"> JavaScript</w:t>
+      </w:r>
+      <w:r>
+        <w:rPr>
+          <w:rFonts w:hint="eastAsia"/>
+        </w:rPr>
+        <w:t>进行更改，所以这种特征识别方式得到的结果是不可靠的。因此在编码时仅做</w:t>
+      </w:r>
+      <w:r>
+        <w:rPr>
+          <w:rFonts w:hint="eastAsia"/>
+        </w:rPr>
+        <w:t>标记用于参考</w:t>
+      </w:r>
+      <w:r>
+        <w:rPr>
+          <w:rFonts w:hint="eastAsia"/>
+        </w:rPr>
+        <w:t>。主要限制访问频率过高的爬虫程序。</w:t>
+      </w:r>
+    </w:p>
+    <w:p>
+      <w:pPr>
+        <w:pStyle w:val="a3"/>
+        <w:rPr>
+          <w:rFonts w:hint="eastAsia"/>
+        </w:rPr>
+      </w:pPr>
+      <w:r>
+        <w:rPr>
+          <w:rFonts w:hint="eastAsia"/>
+        </w:rPr>
+        <w:t>访问频率指的是单位时间内客户端向服务器</w:t>
+      </w:r>
+      <w:proofErr w:type="gramStart"/>
+      <w:r>
+        <w:rPr>
+          <w:rFonts w:hint="eastAsia"/>
+        </w:rPr>
+        <w:t>端发出</w:t>
+      </w:r>
+      <w:proofErr w:type="gramEnd"/>
+      <w:r>
+        <w:rPr>
+          <w:rFonts w:hint="eastAsia"/>
+        </w:rPr>
+        <w:t>网络请求的次数，描述网络请求频繁程度。正常用户浏览网页的频率不会像爬虫程序那么高，可以将访问频率过高的客户端视为爬虫程序。</w:t>
+      </w:r>
+    </w:p>
+    <w:p>
+      <w:pPr>
+        <w:pStyle w:val="a3"/>
+        <w:rPr>
+          <w:rFonts w:hint="eastAsia"/>
+        </w:rPr>
+      </w:pPr>
+      <w:r>
+        <w:rPr>
+          <w:rFonts w:hint="eastAsia"/>
+        </w:rPr>
+        <w:t>要限制爬虫程序的请求频率，首先就是要找到并确定客户端的身份标识，这里可以使用</w:t>
+      </w:r>
+      <w:proofErr w:type="spellStart"/>
+      <w:r>
+        <w:rPr>
+          <w:rFonts w:hint="eastAsia"/>
+        </w:rPr>
+        <w:t>ip</w:t>
+      </w:r>
+      <w:proofErr w:type="spellEnd"/>
+      <w:r>
+        <w:rPr>
+          <w:rFonts w:hint="eastAsia"/>
+        </w:rPr>
+        <w:t>或者用户识别中的</w:t>
+      </w:r>
+      <w:r>
+        <w:rPr>
+          <w:rFonts w:hint="eastAsia"/>
+        </w:rPr>
+        <w:t>fingerprint</w:t>
+      </w:r>
+      <w:r>
+        <w:rPr>
+          <w:rFonts w:hint="eastAsia"/>
+        </w:rPr>
+        <w:t>。然后根据标识记录该客户端的请求次数，拒绝单位时间内请求次数过多的客户端请求。</w:t>
+      </w:r>
+    </w:p>
+    <w:p>
+      <w:pPr>
+        <w:pStyle w:val="a3"/>
+      </w:pPr>
+      <w:r>
+        <w:rPr>
+          <w:rFonts w:hint="eastAsia"/>
+        </w:rPr>
+        <w:t>这里通过在</w:t>
+      </w:r>
+      <w:r>
+        <w:rPr>
+          <w:rFonts w:hint="eastAsia"/>
+        </w:rPr>
+        <w:t>Node.js</w:t>
+      </w:r>
+      <w:proofErr w:type="gramStart"/>
+      <w:r>
+        <w:rPr>
+          <w:rFonts w:hint="eastAsia"/>
+        </w:rPr>
+        <w:t>端记录</w:t>
+      </w:r>
+      <w:proofErr w:type="gramEnd"/>
+      <w:r>
+        <w:rPr>
+          <w:rFonts w:hint="eastAsia"/>
+        </w:rPr>
+        <w:t>用户请求次数以及请求的接口，计算出时间段内请求的频率，对请求过多的用户进行限制。</w:t>
+      </w:r>
+    </w:p>
+    <w:p>
+      <w:pPr>
+        <w:pStyle w:val="2"/>
+        <w:rPr>
+          <w:rFonts w:hint="eastAsia"/>
+        </w:rPr>
+      </w:pPr>
+      <w:bookmarkStart w:id="28" w:name="_Toc69416475"/>
+      <w:r>
+        <w:rPr>
+          <w:rFonts w:hint="eastAsia"/>
+        </w:rPr>
+        <w:lastRenderedPageBreak/>
+        <w:t>请求限制部分</w:t>
+      </w:r>
+      <w:bookmarkEnd w:id="28"/>
+    </w:p>
+    <w:p>
+      <w:pPr>
+        <w:pStyle w:val="a3"/>
+      </w:pPr>
+      <w:r>
+        <w:rPr>
+          <w:rFonts w:hint="eastAsia"/>
+        </w:rPr>
+        <w:t>根据沟通，初步采用的流量控制方案为：某一个接口</w:t>
+      </w:r>
+      <w:proofErr w:type="gramStart"/>
+      <w:r>
+        <w:rPr>
+          <w:rFonts w:hint="eastAsia"/>
+        </w:rPr>
+        <w:t>请求太</w:t>
+      </w:r>
+      <w:proofErr w:type="gramEnd"/>
+      <w:r>
+        <w:rPr>
+          <w:rFonts w:hint="eastAsia"/>
+        </w:rPr>
+        <w:t>频繁或者总请求次数过多则限制访问一段时间。每分钟请求接口超过</w:t>
+      </w:r>
+      <w:r>
+        <w:rPr>
+          <w:rFonts w:hint="eastAsia"/>
+        </w:rPr>
+        <w:t>10</w:t>
+      </w:r>
+      <w:r>
+        <w:rPr>
+          <w:rFonts w:hint="eastAsia"/>
+        </w:rPr>
+        <w:t>次则限制其访问</w:t>
+      </w:r>
+      <w:r>
+        <w:rPr>
+          <w:rFonts w:hint="eastAsia"/>
+        </w:rPr>
+        <w:t>1</w:t>
+      </w:r>
+      <w:r>
+        <w:rPr>
+          <w:rFonts w:hint="eastAsia"/>
+        </w:rPr>
+        <w:t>分钟、每</w:t>
+      </w:r>
+      <w:r>
+        <w:rPr>
+          <w:rFonts w:hint="eastAsia"/>
+        </w:rPr>
+        <w:t>2</w:t>
+      </w:r>
+      <w:r>
+        <w:rPr>
+          <w:rFonts w:hint="eastAsia"/>
+        </w:rPr>
+        <w:t>个时总请求数大于</w:t>
+      </w:r>
+      <w:r>
+        <w:rPr>
+          <w:rFonts w:hint="eastAsia"/>
+        </w:rPr>
+        <w:t>1000</w:t>
+      </w:r>
+      <w:r>
+        <w:rPr>
+          <w:rFonts w:hint="eastAsia"/>
+        </w:rPr>
+        <w:t>次则限制其访问频率为每</w:t>
+      </w:r>
+      <w:r>
+        <w:rPr>
+          <w:rFonts w:hint="eastAsia"/>
+        </w:rPr>
+        <w:t>10</w:t>
+      </w:r>
+      <w:r>
+        <w:rPr>
+          <w:rFonts w:hint="eastAsia"/>
+        </w:rPr>
+        <w:t>秒</w:t>
+      </w:r>
+      <w:proofErr w:type="gramStart"/>
+      <w:r>
+        <w:rPr>
+          <w:rFonts w:hint="eastAsia"/>
+        </w:rPr>
+        <w:t>一</w:t>
+      </w:r>
+      <w:proofErr w:type="gramEnd"/>
+      <w:r>
+        <w:rPr>
+          <w:rFonts w:hint="eastAsia"/>
+        </w:rPr>
+        <w:t>次等。</w:t>
+      </w:r>
+    </w:p>
+    <w:p>
+      <w:pPr>
+        <w:pStyle w:val="a3"/>
+        <w:rPr>
+          <w:rFonts w:hint="eastAsia"/>
+        </w:rPr>
+      </w:pPr>
+      <w:r>
+        <w:rPr>
+          <w:rFonts w:hint="eastAsia"/>
+        </w:rPr>
+        <w:t>（</w:t>
+      </w:r>
+      <w:r>
+        <w:rPr>
+          <w:rFonts w:hint="eastAsia"/>
+        </w:rPr>
+        <w:t>undone</w:t>
+      </w:r>
+      <w:r>
+        <w:rPr>
+          <w:rFonts w:hint="eastAsia"/>
+        </w:rPr>
+        <w:t>，更新最终版，去重）</w:t>
+      </w:r>
+    </w:p>
+    <w:p>
+      <w:pPr>
+        <w:pStyle w:val="a3"/>
+        <w:rPr>
+          <w:rFonts w:hint="eastAsia"/>
+        </w:rPr>
+      </w:pPr>
+      <w:r>
+        <w:rPr>
+          <w:rFonts w:hint="eastAsia"/>
+        </w:rPr>
+        <w:t>在</w:t>
+      </w:r>
+      <w:r>
+        <w:t>N</w:t>
+      </w:r>
+      <w:r>
+        <w:rPr>
+          <w:rFonts w:hint="eastAsia"/>
+        </w:rPr>
+        <w:t>ode.js</w:t>
+      </w:r>
+      <w:r>
+        <w:rPr>
+          <w:rFonts w:hint="eastAsia"/>
+        </w:rPr>
+        <w:t>端完成这部分工作，更新了数据库表的设计以及操作，便于统计每个接口的请求次数、总请求次数以及当前的限制情况。更新了一些数据库操作，便于统计接口在一分钟内的访问频率。</w:t>
+      </w:r>
+    </w:p>
+    <w:p>
+      <w:pPr>
+        <w:pStyle w:val="a3"/>
+      </w:pPr>
+      <w:r>
+        <w:rPr>
+          <w:rFonts w:hint="eastAsia"/>
+        </w:rPr>
+        <w:t>尝试将</w:t>
+      </w:r>
+      <w:proofErr w:type="spellStart"/>
+      <w:r>
+        <w:rPr>
+          <w:rFonts w:hint="eastAsia"/>
+        </w:rPr>
+        <w:t>ip</w:t>
+      </w:r>
+      <w:proofErr w:type="spellEnd"/>
+      <w:r>
+        <w:rPr>
+          <w:rFonts w:hint="eastAsia"/>
+        </w:rPr>
+        <w:t>信息与此前记录的用户信息进行匹配，尝试对使用</w:t>
+      </w:r>
+      <w:proofErr w:type="spellStart"/>
+      <w:r>
+        <w:rPr>
+          <w:rFonts w:hint="eastAsia"/>
+        </w:rPr>
+        <w:t>ip</w:t>
+      </w:r>
+      <w:proofErr w:type="spellEnd"/>
+      <w:r>
+        <w:rPr>
+          <w:rFonts w:hint="eastAsia"/>
+        </w:rPr>
+        <w:t>池的爬虫进行标记，用于更好地区分爬虫与普通用户。</w:t>
+      </w:r>
+    </w:p>
+    <w:p>
+      <w:pPr>
+        <w:pStyle w:val="a3"/>
+      </w:pPr>
+      <w:r>
+        <w:rPr>
+          <w:rFonts w:hint="eastAsia"/>
+        </w:rPr>
+        <w:t>爬虫识别与请求限制</w:t>
+      </w:r>
+      <w:r>
+        <w:rPr>
+          <w:rFonts w:hint="eastAsia"/>
+        </w:rPr>
+        <w:t>部分的详细流程图如</w:t>
       </w:r>
       <w:r>
         <w:fldChar w:fldCharType="begin"/>
       </w:r>
       <w:r>
-        <w:instrText xml:space="preserve"> STYLEREF 1 \s </w:instrText>
+        <w:instrText xml:space="preserve"> </w:instrText>
+      </w:r>
+      <w:r>
+        <w:rPr>
+          <w:rFonts w:hint="eastAsia"/>
+        </w:rPr>
+        <w:instrText>REF _Ref69416300 \h</w:instrText>
+      </w:r>
+      <w:r>
+        <w:instrText xml:space="preserve"> </w:instrText>
       </w:r>
       <w:r>
         <w:fldChar w:fldCharType="separate"/>
       </w:r>
       <w:r>
         <w:rPr>
+          <w:rFonts w:hint="eastAsia"/>
+        </w:rPr>
+        <w:t>图</w:t>
+      </w:r>
+      <w:r>
+        <w:rPr>
           <w:noProof/>
         </w:rPr>
         <w:t>3</w:t>
       </w:r>
       <w:r>
+        <w:t>.</w:t>
+      </w:r>
+      <w:r>
+        <w:rPr>
+          <w:noProof/>
+        </w:rPr>
+        <w:t>2</w:t>
+      </w:r>
+      <w:r>
         <w:fldChar w:fldCharType="end"/>
       </w:r>
       <w:r>
+        <w:rPr>
+          <w:rFonts w:hint="eastAsia"/>
+        </w:rPr>
+        <w:t>所示</w:t>
+      </w:r>
+      <w:r>
+        <w:rPr>
+          <w:rFonts w:hint="eastAsia"/>
+        </w:rPr>
+        <w:t>。</w:t>
+      </w:r>
+    </w:p>
+    <w:p>
+      <w:pPr>
+        <w:pStyle w:val="ab"/>
+      </w:pPr>
+      <w:r>
+        <w:drawing>
+          <wp:inline distT="0" distB="0" distL="0" distR="0" wp14:anchorId="131ADBF7" wp14:editId="08753F77">
+            <wp:extent cx="5278120" cy="1786255"/>
+            <wp:effectExtent l="0" t="0" r="0" b="4445"/>
+            <wp:docPr id="9" name="图片 9"/>
+            <wp:cNvGraphicFramePr>
+              <a:graphicFrameLocks xmlns:a="http://schemas.openxmlformats.org/drawingml/2006/main" noChangeAspect="1"/>
+            </wp:cNvGraphicFramePr>
+            <a:graphic xmlns:a="http://schemas.openxmlformats.org/drawingml/2006/main">
+              <a:graphicData uri="http://schemas.openxmlformats.org/drawingml/2006/picture">
+                <pic:pic xmlns:pic="http://schemas.openxmlformats.org/drawingml/2006/picture">
+                  <pic:nvPicPr>
+                    <pic:cNvPr id="1" name=""/>
+                    <pic:cNvPicPr/>
+                  </pic:nvPicPr>
+                  <pic:blipFill>
+                    <a:blip r:embed="rId15"/>
+                    <a:stretch>
+                      <a:fillRect/>
+                    </a:stretch>
+                  </pic:blipFill>
+                  <pic:spPr>
+                    <a:xfrm>
+                      <a:off x="0" y="0"/>
+                      <a:ext cx="5278120" cy="1786255"/>
+                    </a:xfrm>
+                    <a:prstGeom prst="rect">
+                      <a:avLst/>
+                    </a:prstGeom>
+                  </pic:spPr>
+                </pic:pic>
+              </a:graphicData>
+            </a:graphic>
+          </wp:inline>
+        </w:drawing>
+      </w:r>
+    </w:p>
+    <w:p>
+      <w:pPr>
+        <w:pStyle w:val="ae"/>
+        <w:rPr>
+          <w:rFonts w:hint="eastAsia"/>
+        </w:rPr>
+      </w:pPr>
+      <w:bookmarkStart w:id="29" w:name="_Ref69416300"/>
+      <w:r>
+        <w:rPr>
+          <w:rFonts w:hint="eastAsia"/>
+        </w:rPr>
+        <w:t>图</w:t>
+      </w:r>
+      <w:r>
+        <w:fldChar w:fldCharType="begin"/>
+      </w:r>
+      <w:r>
+        <w:instrText xml:space="preserve"> </w:instrText>
+      </w:r>
+      <w:r>
+        <w:rPr>
+          <w:rFonts w:hint="eastAsia"/>
+        </w:rPr>
+        <w:instrText>STYLEREF 1 \s</w:instrText>
+      </w:r>
+      <w:r>
+        <w:instrText xml:space="preserve"> </w:instrText>
+      </w:r>
+      <w:r>
+        <w:fldChar w:fldCharType="separate"/>
+      </w:r>
+      <w:r>
+        <w:rPr>
+          <w:noProof/>
+        </w:rPr>
+        <w:t>3</w:t>
+      </w:r>
+      <w:r>
+        <w:fldChar w:fldCharType="end"/>
+      </w:r>
+      <w:r>
         <w:t>.</w:t>
       </w:r>
       <w:r>
         <w:fldChar w:fldCharType="begin"/>
       </w:r>
       <w:r>
-        <w:instrText xml:space="preserve"> SEQ </w:instrText>
-      </w:r>
-      <w:r>
-        <w:instrText>表</w:instrText>
-      </w:r>
-      <w:r>
-        <w:instrText xml:space="preserve"> \* ARABIC \s 1 </w:instrText>
+        <w:instrText xml:space="preserve"> </w:instrText>
+      </w:r>
+      <w:r>
+        <w:rPr>
+          <w:rFonts w:hint="eastAsia"/>
+        </w:rPr>
+        <w:instrText xml:space="preserve">SEQ </w:instrText>
+      </w:r>
+      <w:r>
+        <w:rPr>
+          <w:rFonts w:hint="eastAsia"/>
+        </w:rPr>
+        <w:instrText>图</w:instrText>
+      </w:r>
+      <w:r>
+        <w:rPr>
+          <w:rFonts w:hint="eastAsia"/>
+        </w:rPr>
+        <w:instrText xml:space="preserve"> \* ARABIC \s 1</w:instrText>
+      </w:r>
+      <w:r>
+        <w:instrText xml:space="preserve"> </w:instrText>
       </w:r>
       <w:r>
         <w:fldChar w:fldCharType="separate"/>
@@ -13822,164 +14613,41 @@
       <w:r>
         <w:fldChar w:fldCharType="end"/>
       </w:r>
-      <w:bookmarkEnd w:id="21"/>
-      <w:r>
-        <w:t xml:space="preserve"> LFR</w:t>
-      </w:r>
-      <w:r>
-        <w:t>基准程序输入参数</w:t>
+      <w:bookmarkEnd w:id="29"/>
+      <w:r>
+        <w:t xml:space="preserve"> </w:t>
+      </w:r>
+      <w:r>
+        <w:rPr>
+          <w:rFonts w:hint="eastAsia"/>
+        </w:rPr>
+        <w:t>爬虫识别与请求限制流程图</w:t>
       </w:r>
     </w:p>
-    <w:tbl>
-      <w:tblPr>
-        <w:tblStyle w:val="af0"/>
-        <w:tblpPr w:leftFromText="181" w:rightFromText="181" w:bottomFromText="238" w:vertAnchor="text" w:tblpXSpec="center" w:tblpY="1"/>
-        <w:tblOverlap w:val="never"/>
-        <w:tblW w:w="0" w:type="auto"/>
-        <w:jc w:val="left"/>
-        <w:tblLook w:val="04A0" w:firstRow="1" w:lastRow="0" w:firstColumn="1" w:lastColumn="0" w:noHBand="0" w:noVBand="1"/>
-      </w:tblPr>
-      <w:tblGrid>
-        <w:gridCol w:w="4148"/>
-        <w:gridCol w:w="4148"/>
-      </w:tblGrid>
-      <w:tr>
-        <w:trPr>
-          <w:jc w:val="left"/>
-        </w:trPr>
-        <w:tc>
-          <w:tcPr>
-            <w:tcW w:w="4148" w:type="dxa"/>
-          </w:tcPr>
-          <w:p>
-            <w:pPr>
-              <w:pStyle w:val="af1"/>
-              <w:framePr w:hSpace="0" w:wrap="auto" w:vAnchor="margin" w:xAlign="left" w:yAlign="inline"/>
-              <w:suppressOverlap w:val="0"/>
-            </w:pPr>
-            <w:r>
-              <w:rPr>
-                <w:rFonts w:hint="eastAsia"/>
-              </w:rPr>
-              <w:t>参数名</w:t>
-            </w:r>
-          </w:p>
-        </w:tc>
-        <w:tc>
-          <w:tcPr>
-            <w:tcW w:w="4148" w:type="dxa"/>
-          </w:tcPr>
-          <w:p>
-            <w:pPr>
-              <w:pStyle w:val="af1"/>
-              <w:framePr w:hSpace="0" w:wrap="auto" w:vAnchor="margin" w:xAlign="left" w:yAlign="inline"/>
-              <w:suppressOverlap w:val="0"/>
-            </w:pPr>
-            <w:r>
-              <w:rPr>
-                <w:rFonts w:hint="eastAsia"/>
-              </w:rPr>
-              <w:t>参数含义</w:t>
-            </w:r>
-          </w:p>
-        </w:tc>
-      </w:tr>
-      <w:tr>
-        <w:trPr>
-          <w:jc w:val="left"/>
-        </w:trPr>
-        <w:tc>
-          <w:tcPr>
-            <w:tcW w:w="4148" w:type="dxa"/>
-          </w:tcPr>
-          <w:p>
-            <w:pPr>
-              <w:pStyle w:val="af1"/>
-              <w:framePr w:hSpace="0" w:wrap="auto" w:vAnchor="margin" w:xAlign="left" w:yAlign="inline"/>
-              <w:suppressOverlap w:val="0"/>
-            </w:pPr>
-            <w:r>
-              <w:t>N</w:t>
-            </w:r>
-          </w:p>
-        </w:tc>
-        <w:tc>
-          <w:tcPr>
-            <w:tcW w:w="4148" w:type="dxa"/>
-          </w:tcPr>
-          <w:p>
-            <w:pPr>
-              <w:pStyle w:val="af1"/>
-              <w:framePr w:hSpace="0" w:wrap="auto" w:vAnchor="margin" w:xAlign="left" w:yAlign="inline"/>
-              <w:suppressOverlap w:val="0"/>
-            </w:pPr>
-            <w:r>
-              <w:rPr>
-                <w:rFonts w:hint="eastAsia"/>
-              </w:rPr>
-              <w:t>节点数目</w:t>
-            </w:r>
-          </w:p>
-        </w:tc>
-      </w:tr>
-      <w:tr>
-        <w:trPr>
-          <w:jc w:val="left"/>
-        </w:trPr>
-        <w:tc>
-          <w:tcPr>
-            <w:tcW w:w="4148" w:type="dxa"/>
-          </w:tcPr>
-          <w:p>
-            <w:pPr>
-              <w:pStyle w:val="af1"/>
-              <w:framePr w:hSpace="0" w:wrap="auto" w:vAnchor="margin" w:xAlign="left" w:yAlign="inline"/>
-              <w:suppressOverlap w:val="0"/>
-            </w:pPr>
-            <w:r>
-              <w:rPr>
-                <w:rFonts w:hint="eastAsia"/>
-              </w:rPr>
-              <w:t>k</w:t>
-            </w:r>
-          </w:p>
-        </w:tc>
-        <w:tc>
-          <w:tcPr>
-            <w:tcW w:w="4148" w:type="dxa"/>
-          </w:tcPr>
-          <w:p>
-            <w:pPr>
-              <w:pStyle w:val="af1"/>
-              <w:framePr w:hSpace="0" w:wrap="auto" w:vAnchor="margin" w:xAlign="left" w:yAlign="inline"/>
-              <w:suppressOverlap w:val="0"/>
-            </w:pPr>
-            <w:r>
-              <w:rPr>
-                <w:rFonts w:hint="eastAsia"/>
-              </w:rPr>
-              <w:t>平均度数</w:t>
-            </w:r>
-          </w:p>
-        </w:tc>
-      </w:tr>
-    </w:tbl>
     <w:p>
       <w:pPr>
+        <w:pStyle w:val="a3"/>
+        <w:rPr>
+          <w:rFonts w:hint="eastAsia"/>
+        </w:rPr>
+      </w:pPr>
+    </w:p>
+    <w:p>
+      <w:pPr>
         <w:pStyle w:val="aff6"/>
       </w:pPr>
-      <w:bookmarkStart w:id="22" w:name="_Toc69240085"/>
+      <w:bookmarkStart w:id="30" w:name="_Toc69416476"/>
       <w:r>
         <w:lastRenderedPageBreak/>
         <w:t>参考文献</w:t>
       </w:r>
-      <w:bookmarkEnd w:id="22"/>
+      <w:bookmarkEnd w:id="30"/>
     </w:p>
     <w:p>
       <w:pPr>
         <w:pStyle w:val="a1"/>
       </w:pPr>
-      <w:bookmarkStart w:id="23" w:name="_Ref5008497"/>
+      <w:bookmarkStart w:id="31" w:name="_Ref5008497"/>
       <w:r>
         <w:t>Edward Roberts</w:t>
       </w:r>
@@ -13987,11 +14655,16 @@
         <w:t xml:space="preserve">. </w:t>
       </w:r>
       <w:r>
-        <w:t>Bad Bot Report 2020: Bad Bots Strike Back</w:t>
+        <w:t xml:space="preserve">Bad Bot Report 2020: Bad Bots Strike </w:t>
+      </w:r>
+      <w:proofErr w:type="gramStart"/>
+      <w:r>
+        <w:t>Back</w:t>
       </w:r>
       <w:r>
         <w:t>.[</w:t>
       </w:r>
+      <w:proofErr w:type="gramEnd"/>
       <w:r>
         <w:t>R</w:t>
       </w:r>
@@ -14010,7 +14683,7 @@
       <w:r>
         <w:t>.</w:t>
       </w:r>
-      <w:bookmarkEnd w:id="23"/>
+      <w:bookmarkEnd w:id="31"/>
     </w:p>
     <w:p>
       <w:pPr>
@@ -14108,11 +14781,19 @@
       <w:r>
         <w:t xml:space="preserve"> </w:t>
       </w:r>
-      <w:r>
-        <w:rPr>
-          <w:rFonts w:hint="eastAsia"/>
-        </w:rPr>
-        <w:t>网站反爬虫策略的分析与研究</w:t>
+      <w:proofErr w:type="gramStart"/>
+      <w:r>
+        <w:rPr>
+          <w:rFonts w:hint="eastAsia"/>
+        </w:rPr>
+        <w:t>网站反</w:t>
+      </w:r>
+      <w:proofErr w:type="gramEnd"/>
+      <w:r>
+        <w:rPr>
+          <w:rFonts w:hint="eastAsia"/>
+        </w:rPr>
+        <w:t>爬虫策略的分析与研究</w:t>
       </w:r>
       <w:r>
         <w:rPr>
@@ -14171,7 +14852,21 @@
         <w:rPr>
           <w:rFonts w:hint="eastAsia"/>
         </w:rPr>
-        <w:t>国外科技网站反爬虫研究及数据获取对策研究</w:t>
+        <w:t>国外科技</w:t>
+      </w:r>
+      <w:proofErr w:type="gramStart"/>
+      <w:r>
+        <w:rPr>
+          <w:rFonts w:hint="eastAsia"/>
+        </w:rPr>
+        <w:t>网站反</w:t>
+      </w:r>
+      <w:proofErr w:type="gramEnd"/>
+      <w:r>
+        <w:rPr>
+          <w:rFonts w:hint="eastAsia"/>
+        </w:rPr>
+        <w:t>爬虫研究及数据获取对策研究</w:t>
       </w:r>
       <w:r>
         <w:rPr>
@@ -14212,7 +14907,15 @@
         <w:pStyle w:val="a1"/>
       </w:pPr>
       <w:r>
-        <w:t>Y. Liu, Z. Yang, J. Xiu, C. Liu. Research on an anti-crawling mechanism and key algorithm based on sliding time window[A]. In: 2016 4th International Conference on Cloud Computing and Intelligence Systems (CCIS)[C].</w:t>
+        <w:t xml:space="preserve">Y. Liu, Z. Yang, J. </w:t>
+      </w:r>
+      <w:proofErr w:type="spellStart"/>
+      <w:r>
+        <w:t>Xiu</w:t>
+      </w:r>
+      <w:proofErr w:type="spellEnd"/>
+      <w:r>
+        <w:t>, C. Liu. Research on an anti-crawling mechanism and key algorithm based on sliding time window[A]. In: 2016 4th International Conference on Cloud Computing and Intelligence Systems (CCIS)[C].</w:t>
       </w:r>
       <w:r>
         <w:t xml:space="preserve"> </w:t>
@@ -14226,7 +14929,23 @@
         <w:pStyle w:val="a1"/>
       </w:pPr>
       <w:r>
-        <w:t>W. Zhu, J. Qin, R. Kong, H. Lin, Z. He. A System Framework for Efficiently Recognizing Web Crawlers[A]. In: IEEE SmartWorld 2018 Organizing and Program Committees. 2018 IEEE SmartWorld [C].</w:t>
+        <w:t xml:space="preserve">W. Zhu, J. Qin, R. Kong, H. Lin, Z. He. A System Framework for Efficiently Recognizing Web Crawlers[A]. In: IEEE </w:t>
+      </w:r>
+      <w:proofErr w:type="spellStart"/>
+      <w:r>
+        <w:t>SmartWorld</w:t>
+      </w:r>
+      <w:proofErr w:type="spellEnd"/>
+      <w:r>
+        <w:t xml:space="preserve"> 2018 Organizing and Program Committees. 2018 IEEE </w:t>
+      </w:r>
+      <w:proofErr w:type="spellStart"/>
+      <w:r>
+        <w:t>SmartWorld</w:t>
+      </w:r>
+      <w:proofErr w:type="spellEnd"/>
+      <w:r>
+        <w:t xml:space="preserve"> [C].</w:t>
       </w:r>
       <w:r>
         <w:t xml:space="preserve"> </w:t>
@@ -14243,7 +14962,23 @@
         <w:t>H</w:t>
       </w:r>
       <w:r>
-        <w:t>. Wang, C. Li, L. Zhang, M. Shi.Anti-Crawler strategy and distributed crawler based on Hadoop[A]. In: 2018 IEEE 3rd International Conference on Big Data Analysis(ICBDA)[C]. Shanghai: IEEE, 2018: 227-231</w:t>
+        <w:t xml:space="preserve">. Wang, C. Li, L. Zhang, M. </w:t>
+      </w:r>
+      <w:proofErr w:type="spellStart"/>
+      <w:r>
+        <w:t>Shi.Anti</w:t>
+      </w:r>
+      <w:proofErr w:type="spellEnd"/>
+      <w:r>
+        <w:t xml:space="preserve">-Crawler strategy and distributed crawler based on Hadoop[A]. In: 2018 IEEE 3rd International Conference on Big Data </w:t>
+      </w:r>
+      <w:proofErr w:type="gramStart"/>
+      <w:r>
+        <w:t>Analysis(</w:t>
+      </w:r>
+      <w:proofErr w:type="gramEnd"/>
+      <w:r>
+        <w:t>ICBDA)[C]. Shanghai: IEEE, 2018: 227-231</w:t>
       </w:r>
     </w:p>
     <w:p>
@@ -14251,7 +14986,31 @@
         <w:pStyle w:val="a1"/>
       </w:pPr>
       <w:r>
-        <w:t>P. Lewandowski, M. Janiszewski, A. Felkner. SpiderTrap—An Innovative Approach to Analyze Activity of Internet Bots on a Website[J]. IEEE Access,</w:t>
+        <w:t xml:space="preserve">P. Lewandowski, M. </w:t>
+      </w:r>
+      <w:proofErr w:type="spellStart"/>
+      <w:r>
+        <w:t>Janiszewski</w:t>
+      </w:r>
+      <w:proofErr w:type="spellEnd"/>
+      <w:r>
+        <w:t xml:space="preserve">, A. </w:t>
+      </w:r>
+      <w:proofErr w:type="spellStart"/>
+      <w:r>
+        <w:t>Felkner</w:t>
+      </w:r>
+      <w:proofErr w:type="spellEnd"/>
+      <w:r>
+        <w:t xml:space="preserve">. </w:t>
+      </w:r>
+      <w:proofErr w:type="spellStart"/>
+      <w:r>
+        <w:t>SpiderTrap</w:t>
+      </w:r>
+      <w:proofErr w:type="spellEnd"/>
+      <w:r>
+        <w:t>—An Innovative Approach to Analyze Activity of Internet Bots on a Website[J]. IEEE Access,</w:t>
       </w:r>
       <w:r>
         <w:t xml:space="preserve"> </w:t>
@@ -14265,7 +15024,23 @@
         <w:pStyle w:val="a1"/>
       </w:pPr>
       <w:r>
-        <w:t>G. Neelima, S. Rodda. Predicting user behavior through sessions using the web log mining[A]. In: 2016 International Conference on Advances in Human Machine Interaction (HMI) [C]. Doddaballapur: IEEE, 2016:1-5</w:t>
+        <w:t xml:space="preserve">G. </w:t>
+      </w:r>
+      <w:proofErr w:type="spellStart"/>
+      <w:r>
+        <w:t>Neelima</w:t>
+      </w:r>
+      <w:proofErr w:type="spellEnd"/>
+      <w:r>
+        <w:t xml:space="preserve">, S. Rodda. Predicting user behavior through sessions using the web log mining[A]. In: 2016 International Conference on Advances in Human Machine Interaction (HMI) [C]. </w:t>
+      </w:r>
+      <w:proofErr w:type="spellStart"/>
+      <w:r>
+        <w:t>Doddaballapur</w:t>
+      </w:r>
+      <w:proofErr w:type="spellEnd"/>
+      <w:r>
+        <w:t>: IEEE, 2016:1-5</w:t>
       </w:r>
     </w:p>
     <w:p>
@@ -14350,7 +15125,15 @@
         <w:pStyle w:val="a1"/>
       </w:pPr>
       <w:r>
-        <w:t>Cao, Y., Li, S., &amp; Wijmans, E. (Cross-)Browser Fingerprinting via OS and Hardware Level Features[R]. San Diego: NDSS,</w:t>
+        <w:t xml:space="preserve">Cao, Y., Li, S., &amp; </w:t>
+      </w:r>
+      <w:proofErr w:type="spellStart"/>
+      <w:r>
+        <w:t>Wijmans</w:t>
+      </w:r>
+      <w:proofErr w:type="spellEnd"/>
+      <w:r>
+        <w:t>, E. (Cross-)Browser Fingerprinting via OS and Hardware Level Features[R]. San Diego: NDSS,</w:t>
       </w:r>
       <w:r>
         <w:t xml:space="preserve"> </w:t>
@@ -14360,7 +15143,7 @@
       </w:r>
     </w:p>
     <w:sectPr>
-      <w:headerReference w:type="default" r:id="rId15"/>
+      <w:headerReference w:type="default" r:id="rId16"/>
       <w:pgSz w:w="11906" w:h="16838" w:code="9"/>
       <w:pgMar w:top="1701" w:right="1134" w:bottom="1418" w:left="1701" w:header="850" w:footer="992" w:gutter="0"/>
       <w:pgNumType w:start="1"/>
@@ -17554,7 +18337,6 @@
   <w:style w:type="character" w:default="1" w:styleId="a4">
     <w:name w:val="Default Paragraph Font"/>
     <w:uiPriority w:val="1"/>
-    <w:semiHidden/>
     <w:unhideWhenUsed/>
   </w:style>
   <w:style w:type="table" w:default="1" w:styleId="a5">

</xml_diff>